<commit_message>
added Logo and Description Document
</commit_message>
<xml_diff>
--- a/HomeFudge/Doc/Home Fudge.docx
+++ b/HomeFudge/Doc/Home Fudge.docx
@@ -6,34 +6,24 @@
       <w:pPr>
         <w:pStyle w:val="berschrift1"/>
       </w:pPr>
+      <w:bookmarkStart w:id="0" w:name="_Toc136774571"/>
+      <w:bookmarkStart w:id="1" w:name="_Toc136774631"/>
       <w:r>
         <w:t>Home Fudge</w:t>
       </w:r>
-    </w:p>
-    <w:p>
-      <w:pPr>
-        <w:rPr>
-          <w:sz w:val="16"/>
-        </w:rPr>
-      </w:pPr>
-      <w:r>
-        <w:rPr>
-          <w:sz w:val="16"/>
-        </w:rPr>
+      <w:bookmarkEnd w:id="0"/>
+      <w:bookmarkEnd w:id="1"/>
+    </w:p>
+    <w:p>
+      <w:r>
         <w:t xml:space="preserve">A game inspired by </w:t>
       </w:r>
       <w:proofErr w:type="spellStart"/>
       <w:r>
-        <w:rPr>
-          <w:sz w:val="16"/>
-        </w:rPr>
         <w:t>Homeworld</w:t>
       </w:r>
       <w:proofErr w:type="spellEnd"/>
       <w:r>
-        <w:rPr>
-          <w:sz w:val="16"/>
-        </w:rPr>
         <w:t xml:space="preserve"> and Space Engineers</w:t>
       </w:r>
     </w:p>
@@ -42,12 +32,16 @@
       <w:pPr>
         <w:pStyle w:val="berschrift2"/>
       </w:pPr>
+      <w:bookmarkStart w:id="2" w:name="_Toc136774572"/>
+      <w:bookmarkStart w:id="3" w:name="_Toc136774632"/>
       <w:r>
         <w:t>Goal</w:t>
       </w:r>
       <w:r>
         <w:t xml:space="preserve"> of the Prototype</w:t>
       </w:r>
+      <w:bookmarkEnd w:id="2"/>
+      <w:bookmarkEnd w:id="3"/>
     </w:p>
     <w:p>
       <w:r>
@@ -62,7 +56,7 @@
       </w:r>
       <w:proofErr w:type="gramEnd"/>
       <w:r>
-        <w:t>.</w:t>
+        <w:t>:</w:t>
       </w:r>
     </w:p>
     <w:p>
@@ -74,12 +68,7 @@
         </w:numPr>
       </w:pPr>
       <w:r>
-        <w:t>One Gatling Turre</w:t>
-      </w:r>
-      <w:bookmarkStart w:id="0" w:name="_GoBack"/>
-      <w:bookmarkEnd w:id="0"/>
-      <w:r>
-        <w:t>t for PD</w:t>
+        <w:t>One Gatling Turret for PD</w:t>
       </w:r>
     </w:p>
     <w:p>
@@ -107,33 +96,65 @@
       </w:r>
     </w:p>
     <w:p>
-      <w:r>
-        <w:t>The ideal case for the Game Prototype would be to have two Destroyers in a battle with each other using Fudge's Network ability for two players and an AI variant of the battle. The worst-case scenario is to have the Gatling Turret player-controlled to destroy incoming asteroids.</w:t>
+      <w:bookmarkStart w:id="4" w:name="_GoBack"/>
+      <w:bookmarkEnd w:id="4"/>
+    </w:p>
+    <w:p>
+      <w:r>
+        <w:t>The ideal case for the Game Prototype would be to have two Destroyers in a battle with each other using Fudge's Network ability for two players and an AI variant of the battle. The worst-case scenario is to have the Gatling Turret player-controlle</w:t>
+      </w:r>
+      <w:r>
+        <w:t xml:space="preserve">d to destroy incoming asteroids. This Prototype will look into Fudges Performance and </w:t>
+      </w:r>
+      <w:r>
+        <w:t>capabilities</w:t>
+      </w:r>
+      <w:r>
+        <w:t xml:space="preserve">. There will be many Vector3 Calculations for Bullets, Aiming and Movement. This will decide how many moving Objects </w:t>
+      </w:r>
+      <w:proofErr w:type="gramStart"/>
+      <w:r>
+        <w:t>are rendered</w:t>
+      </w:r>
+      <w:proofErr w:type="gramEnd"/>
+      <w:r>
+        <w:t xml:space="preserve"> on the scene.</w:t>
       </w:r>
     </w:p>
     <w:p/>
     <w:p>
       <w:pPr>
         <w:pStyle w:val="berschrift2"/>
-      </w:pPr>
-      <w:r>
-        <w:t>Basic Gameplay</w:t>
-      </w:r>
+        <w:pBdr>
+          <w:bottom w:val="single" w:sz="4" w:space="1" w:color="auto"/>
+        </w:pBdr>
+      </w:pPr>
+      <w:bookmarkStart w:id="5" w:name="_Toc136774573"/>
+      <w:bookmarkStart w:id="6" w:name="_Toc136774633"/>
+      <w:r>
+        <w:t>Ba</w:t>
+      </w:r>
+      <w:r>
+        <w:t>sic</w:t>
+      </w:r>
+      <w:r>
+        <w:t xml:space="preserve"> Gameplay</w:t>
+      </w:r>
+      <w:bookmarkEnd w:id="5"/>
+      <w:bookmarkEnd w:id="6"/>
     </w:p>
     <w:p>
       <w:pPr>
         <w:pStyle w:val="berschrift3"/>
       </w:pPr>
-      <w:proofErr w:type="spellStart"/>
-      <w:r>
-        <w:t>Keybind</w:t>
-      </w:r>
-      <w:r>
-        <w:t>s</w:t>
-      </w:r>
-      <w:proofErr w:type="spellEnd"/>
-    </w:p>
-    <w:p/>
+      <w:bookmarkStart w:id="7" w:name="_Toc136774574"/>
+      <w:bookmarkStart w:id="8" w:name="_Toc136774634"/>
+      <w:r>
+        <w:t>Key binds</w:t>
+      </w:r>
+      <w:bookmarkEnd w:id="7"/>
+      <w:bookmarkEnd w:id="8"/>
+    </w:p>
     <w:p>
       <w:r>
         <w:t>Movement:</w:t>
@@ -148,16 +169,13 @@
         </w:numPr>
       </w:pPr>
       <w:r>
-        <w:t>W Forwa</w:t>
-      </w:r>
-      <w:r>
-        <w:t>rd</w:t>
-      </w:r>
-      <w:r>
-        <w:t>s</w:t>
-      </w:r>
-      <w:r>
-        <w:t xml:space="preserve"> Thrust</w:t>
+        <w:t xml:space="preserve">W </w:t>
+      </w:r>
+      <w:r>
+        <w:tab/>
+      </w:r>
+      <w:r>
+        <w:t>Pitch Down</w:t>
       </w:r>
     </w:p>
     <w:p>
@@ -169,16 +187,16 @@
         </w:numPr>
       </w:pPr>
       <w:r>
-        <w:t>S Back</w:t>
-      </w:r>
-      <w:r>
-        <w:t>ward</w:t>
-      </w:r>
-      <w:r>
-        <w:t>s</w:t>
-      </w:r>
-      <w:r>
-        <w:t xml:space="preserve"> Thrust</w:t>
+        <w:t xml:space="preserve">S </w:t>
+      </w:r>
+      <w:r>
+        <w:tab/>
+      </w:r>
+      <w:r>
+        <w:t xml:space="preserve">Pitch </w:t>
+      </w:r>
+      <w:r>
+        <w:t xml:space="preserve">Up </w:t>
       </w:r>
     </w:p>
     <w:p>
@@ -190,13 +208,16 @@
         </w:numPr>
       </w:pPr>
       <w:r>
-        <w:t>A Left Stra</w:t>
-      </w:r>
-      <w:r>
-        <w:t>f</w:t>
-      </w:r>
-      <w:r>
-        <w:t xml:space="preserve">e Thrust </w:t>
+        <w:t xml:space="preserve">A </w:t>
+      </w:r>
+      <w:r>
+        <w:tab/>
+      </w:r>
+      <w:r>
+        <w:t>Yaw Left</w:t>
+      </w:r>
+      <w:r>
+        <w:t xml:space="preserve"> </w:t>
       </w:r>
     </w:p>
     <w:p>
@@ -208,24 +229,19 @@
         </w:numPr>
       </w:pPr>
       <w:r>
-        <w:t>D Right Stra</w:t>
-      </w:r>
-      <w:r>
-        <w:t>f</w:t>
-      </w:r>
-      <w:r>
-        <w:t>e T</w:t>
-      </w:r>
-      <w:r>
-        <w:t>h</w:t>
-      </w:r>
-      <w:r>
-        <w:t>rust</w:t>
-      </w:r>
-    </w:p>
-    <w:p>
-      <w:r>
-        <w:t>Weapons</w:t>
+        <w:t xml:space="preserve">D </w:t>
+      </w:r>
+      <w:r>
+        <w:tab/>
+      </w:r>
+      <w:r>
+        <w:t xml:space="preserve">Yaw </w:t>
+      </w:r>
+      <w:r>
+        <w:t>Right</w:t>
+      </w:r>
+      <w:r>
+        <w:t xml:space="preserve"> </w:t>
       </w:r>
     </w:p>
     <w:p>
@@ -236,10 +252,320 @@
           <w:numId w:val="3"/>
         </w:numPr>
       </w:pPr>
+      <w:r>
+        <w:t xml:space="preserve">Shift </w:t>
+      </w:r>
+      <w:r>
+        <w:tab/>
+      </w:r>
+      <w:r>
+        <w:t>Forwards Thrust</w:t>
+      </w:r>
+    </w:p>
+    <w:p>
+      <w:pPr>
+        <w:pStyle w:val="Listenabsatz"/>
+        <w:numPr>
+          <w:ilvl w:val="0"/>
+          <w:numId w:val="3"/>
+        </w:numPr>
+      </w:pPr>
+      <w:r>
+        <w:t>Ctr</w:t>
+      </w:r>
+      <w:r>
+        <w:t>l</w:t>
+      </w:r>
+      <w:r>
+        <w:t xml:space="preserve"> </w:t>
+      </w:r>
+      <w:r>
+        <w:tab/>
+      </w:r>
+      <w:r>
+        <w:t>Backwards Thrust</w:t>
+      </w:r>
+    </w:p>
+    <w:p>
+      <w:pPr>
+        <w:pStyle w:val="Listenabsatz"/>
+      </w:pPr>
+    </w:p>
+    <w:p>
+      <w:pPr>
+        <w:pStyle w:val="Listenabsatz"/>
+        <w:numPr>
+          <w:ilvl w:val="0"/>
+          <w:numId w:val="3"/>
+        </w:numPr>
+      </w:pPr>
+      <w:r>
+        <w:t xml:space="preserve">Alt </w:t>
+      </w:r>
+      <w:r>
+        <w:tab/>
+      </w:r>
+      <w:r>
+        <w:t>Switch Movement Mode</w:t>
+      </w:r>
+    </w:p>
+    <w:p>
+      <w:pPr>
+        <w:pStyle w:val="Listenabsatz"/>
+        <w:numPr>
+          <w:ilvl w:val="0"/>
+          <w:numId w:val="3"/>
+        </w:numPr>
+      </w:pPr>
+      <w:r>
+        <w:t xml:space="preserve">W </w:t>
+      </w:r>
+      <w:r>
+        <w:tab/>
+      </w:r>
+      <w:r>
+        <w:t>Forwa</w:t>
+      </w:r>
+      <w:r>
+        <w:t>rd</w:t>
+      </w:r>
+      <w:r>
+        <w:t>s</w:t>
+      </w:r>
+      <w:r>
+        <w:t xml:space="preserve"> Thrust</w:t>
+      </w:r>
+    </w:p>
+    <w:p>
+      <w:pPr>
+        <w:pStyle w:val="Listenabsatz"/>
+        <w:numPr>
+          <w:ilvl w:val="0"/>
+          <w:numId w:val="3"/>
+        </w:numPr>
+      </w:pPr>
+      <w:r>
+        <w:t xml:space="preserve">S </w:t>
+      </w:r>
+      <w:r>
+        <w:tab/>
+      </w:r>
+      <w:r>
+        <w:t>Back</w:t>
+      </w:r>
+      <w:r>
+        <w:t>ward</w:t>
+      </w:r>
+      <w:r>
+        <w:t>s</w:t>
+      </w:r>
+      <w:r>
+        <w:t xml:space="preserve"> Thrust</w:t>
+      </w:r>
+    </w:p>
+    <w:p>
+      <w:pPr>
+        <w:pStyle w:val="Listenabsatz"/>
+        <w:numPr>
+          <w:ilvl w:val="0"/>
+          <w:numId w:val="3"/>
+        </w:numPr>
+      </w:pPr>
+      <w:r>
+        <w:t xml:space="preserve">A </w:t>
+      </w:r>
+      <w:r>
+        <w:tab/>
+      </w:r>
+      <w:r>
+        <w:t>Left Stra</w:t>
+      </w:r>
+      <w:r>
+        <w:t>f</w:t>
+      </w:r>
+      <w:r>
+        <w:t xml:space="preserve">e Thrust </w:t>
+      </w:r>
+    </w:p>
+    <w:p>
+      <w:pPr>
+        <w:pStyle w:val="Listenabsatz"/>
+        <w:numPr>
+          <w:ilvl w:val="0"/>
+          <w:numId w:val="3"/>
+        </w:numPr>
+      </w:pPr>
+      <w:r>
+        <w:t xml:space="preserve">D </w:t>
+      </w:r>
+      <w:r>
+        <w:tab/>
+      </w:r>
+      <w:r>
+        <w:t>Right Stra</w:t>
+      </w:r>
+      <w:r>
+        <w:t>f</w:t>
+      </w:r>
+      <w:r>
+        <w:t>e T</w:t>
+      </w:r>
+      <w:r>
+        <w:t>h</w:t>
+      </w:r>
+      <w:r>
+        <w:t>rust</w:t>
+      </w:r>
+    </w:p>
+    <w:p>
+      <w:r>
+        <w:t>Weapons</w:t>
+      </w:r>
+      <w:r>
+        <w:t>:</w:t>
+      </w:r>
+    </w:p>
+    <w:p>
+      <w:pPr>
+        <w:pStyle w:val="Listenabsatz"/>
+        <w:numPr>
+          <w:ilvl w:val="0"/>
+          <w:numId w:val="3"/>
+        </w:numPr>
+      </w:pPr>
+      <w:r>
+        <w:t xml:space="preserve">1 </w:t>
+      </w:r>
+      <w:r>
+        <w:tab/>
+      </w:r>
+      <w:r>
+        <w:t>Gat</w:t>
+      </w:r>
+      <w:r>
+        <w:t>ling Turret</w:t>
+      </w:r>
+    </w:p>
+    <w:p>
+      <w:pPr>
+        <w:pStyle w:val="Listenabsatz"/>
+        <w:numPr>
+          <w:ilvl w:val="0"/>
+          <w:numId w:val="3"/>
+        </w:numPr>
+      </w:pPr>
+      <w:r>
+        <w:t xml:space="preserve">2 </w:t>
+      </w:r>
+      <w:r>
+        <w:tab/>
+      </w:r>
+      <w:r>
+        <w:t>Beam Laser</w:t>
+      </w:r>
+    </w:p>
+    <w:p>
+      <w:pPr>
+        <w:pStyle w:val="Listenabsatz"/>
+        <w:numPr>
+          <w:ilvl w:val="0"/>
+          <w:numId w:val="3"/>
+        </w:numPr>
+      </w:pPr>
+      <w:r>
+        <w:t xml:space="preserve">3 </w:t>
+      </w:r>
+      <w:r>
+        <w:tab/>
+      </w:r>
+      <w:r>
+        <w:t>Rocket Pod</w:t>
+      </w:r>
+    </w:p>
+    <w:p>
+      <w:pPr>
+        <w:pStyle w:val="Listenabsatz"/>
+        <w:numPr>
+          <w:ilvl w:val="0"/>
+          <w:numId w:val="3"/>
+        </w:numPr>
+      </w:pPr>
+      <w:r>
+        <w:t>Left Mouse Fire</w:t>
+      </w:r>
+    </w:p>
+    <w:p>
+      <w:pPr>
+        <w:pStyle w:val="Listenabsatz"/>
+        <w:numPr>
+          <w:ilvl w:val="0"/>
+          <w:numId w:val="3"/>
+        </w:numPr>
+      </w:pPr>
+      <w:r>
+        <w:t>Right Mouse Aim lock (Gatling)</w:t>
+      </w:r>
+    </w:p>
+    <w:p>
+      <w:r>
+        <w:t>Debug:</w:t>
+      </w:r>
+    </w:p>
+    <w:p>
+      <w:pPr>
+        <w:spacing w:after="160"/>
+      </w:pPr>
+      <w:r>
+        <w:br w:type="page"/>
+      </w:r>
     </w:p>
     <w:p/>
+    <w:p>
+      <w:pPr>
+        <w:pStyle w:val="berschrift3"/>
+        <w:pBdr>
+          <w:bottom w:val="single" w:sz="4" w:space="1" w:color="auto"/>
+        </w:pBdr>
+      </w:pPr>
+      <w:bookmarkStart w:id="9" w:name="_Toc136774575"/>
+      <w:bookmarkStart w:id="10" w:name="_Toc136774635"/>
+      <w:r>
+        <w:t>Gameplay flow</w:t>
+      </w:r>
+      <w:bookmarkEnd w:id="9"/>
+      <w:bookmarkEnd w:id="10"/>
+    </w:p>
+    <w:p>
+      <w:r>
+        <w:t xml:space="preserve">Bronze Prototype for the worst-case scenario. Asteroids will be randomly spawn around the Player ship. With a random Wight to how many large, medium and small asteroids spawned. </w:t>
+      </w:r>
+    </w:p>
+    <w:p/>
+    <w:p>
+      <w:pPr>
+        <w:pStyle w:val="berschrift2"/>
+      </w:pPr>
+      <w:bookmarkStart w:id="11" w:name="_Toc136774576"/>
+      <w:bookmarkStart w:id="12" w:name="_Toc136774636"/>
+      <w:r>
+        <w:t>Stats</w:t>
+      </w:r>
+      <w:bookmarkEnd w:id="11"/>
+      <w:bookmarkEnd w:id="12"/>
+    </w:p>
+    <w:p>
+      <w:r>
+        <w:t>Weapons:</w:t>
+      </w:r>
+    </w:p>
     <w:p/>
     <w:sectPr>
+      <w:headerReference w:type="even" r:id="rId8"/>
+      <w:headerReference w:type="default" r:id="rId9"/>
+      <w:footerReference w:type="even" r:id="rId10"/>
+      <w:footerReference w:type="default" r:id="rId11"/>
+      <w:headerReference w:type="first" r:id="rId12"/>
+      <w:footerReference w:type="first" r:id="rId13"/>
       <w:pgSz w:w="11906" w:h="16838"/>
       <w:pgMar w:top="1417" w:right="1417" w:bottom="1134" w:left="1417" w:header="708" w:footer="708" w:gutter="0"/>
       <w:cols w:space="708"/>
@@ -247,6 +573,241 @@
     </w:sectPr>
   </w:body>
 </w:document>
+</file>
+
+<file path=word/endnotes.xml><?xml version="1.0" encoding="utf-8"?>
+<w:endnotes xmlns:wpc="http://schemas.microsoft.com/office/word/2010/wordprocessingCanvas" xmlns:cx="http://schemas.microsoft.com/office/drawing/2014/chartex" xmlns:cx1="http://schemas.microsoft.com/office/drawing/2015/9/8/chartex" xmlns:mc="http://schemas.openxmlformats.org/markup-compatibility/2006" xmlns:o="urn:schemas-microsoft-com:office:office" xmlns:r="http://schemas.openxmlformats.org/officeDocument/2006/relationships" xmlns:m="http://schemas.openxmlformats.org/officeDocument/2006/math" xmlns:v="urn:schemas-microsoft-com:vml" xmlns:wp14="http://schemas.microsoft.com/office/word/2010/wordprocessingDrawing" xmlns:wp="http://schemas.openxmlformats.org/drawingml/2006/wordprocessingDrawing" xmlns:w10="urn:schemas-microsoft-com:office:word" xmlns:w="http://schemas.openxmlformats.org/wordprocessingml/2006/main" xmlns:w14="http://schemas.microsoft.com/office/word/2010/wordml" xmlns:w15="http://schemas.microsoft.com/office/word/2012/wordml" xmlns:w16se="http://schemas.microsoft.com/office/word/2015/wordml/symex" xmlns:wpg="http://schemas.microsoft.com/office/word/2010/wordprocessingGroup" xmlns:wpi="http://schemas.microsoft.com/office/word/2010/wordprocessingInk" xmlns:wne="http://schemas.microsoft.com/office/word/2006/wordml" xmlns:wps="http://schemas.microsoft.com/office/word/2010/wordprocessingShape" mc:Ignorable="w14 w15 w16se wp14">
+  <w:endnote w:type="separator" w:id="-1">
+    <w:p>
+      <w:r>
+        <w:separator/>
+      </w:r>
+    </w:p>
+  </w:endnote>
+  <w:endnote w:type="continuationSeparator" w:id="0">
+    <w:p>
+      <w:r>
+        <w:continuationSeparator/>
+      </w:r>
+    </w:p>
+  </w:endnote>
+</w:endnotes>
+</file>
+
+<file path=word/footer1.xml><?xml version="1.0" encoding="utf-8"?>
+<w:ftr xmlns:wpc="http://schemas.microsoft.com/office/word/2010/wordprocessingCanvas" xmlns:cx="http://schemas.microsoft.com/office/drawing/2014/chartex" xmlns:cx1="http://schemas.microsoft.com/office/drawing/2015/9/8/chartex" xmlns:mc="http://schemas.openxmlformats.org/markup-compatibility/2006" xmlns:o="urn:schemas-microsoft-com:office:office" xmlns:r="http://schemas.openxmlformats.org/officeDocument/2006/relationships" xmlns:m="http://schemas.openxmlformats.org/officeDocument/2006/math" xmlns:v="urn:schemas-microsoft-com:vml" xmlns:wp14="http://schemas.microsoft.com/office/word/2010/wordprocessingDrawing" xmlns:wp="http://schemas.openxmlformats.org/drawingml/2006/wordprocessingDrawing" xmlns:w10="urn:schemas-microsoft-com:office:word" xmlns:w="http://schemas.openxmlformats.org/wordprocessingml/2006/main" xmlns:w14="http://schemas.microsoft.com/office/word/2010/wordml" xmlns:w15="http://schemas.microsoft.com/office/word/2012/wordml" xmlns:w16se="http://schemas.microsoft.com/office/word/2015/wordml/symex" xmlns:wpg="http://schemas.microsoft.com/office/word/2010/wordprocessingGroup" xmlns:wpi="http://schemas.microsoft.com/office/word/2010/wordprocessingInk" xmlns:wne="http://schemas.microsoft.com/office/word/2006/wordml" xmlns:wps="http://schemas.microsoft.com/office/word/2010/wordprocessingShape" mc:Ignorable="w14 w15 w16se wp14">
+  <w:p>
+    <w:pPr>
+      <w:pStyle w:val="Fuzeile"/>
+    </w:pPr>
+  </w:p>
+</w:ftr>
+</file>
+
+<file path=word/footer2.xml><?xml version="1.0" encoding="utf-8"?>
+<w:ftr xmlns:wpc="http://schemas.microsoft.com/office/word/2010/wordprocessingCanvas" xmlns:cx="http://schemas.microsoft.com/office/drawing/2014/chartex" xmlns:cx1="http://schemas.microsoft.com/office/drawing/2015/9/8/chartex" xmlns:mc="http://schemas.openxmlformats.org/markup-compatibility/2006" xmlns:o="urn:schemas-microsoft-com:office:office" xmlns:r="http://schemas.openxmlformats.org/officeDocument/2006/relationships" xmlns:m="http://schemas.openxmlformats.org/officeDocument/2006/math" xmlns:v="urn:schemas-microsoft-com:vml" xmlns:wp14="http://schemas.microsoft.com/office/word/2010/wordprocessingDrawing" xmlns:wp="http://schemas.openxmlformats.org/drawingml/2006/wordprocessingDrawing" xmlns:w10="urn:schemas-microsoft-com:office:word" xmlns:w="http://schemas.openxmlformats.org/wordprocessingml/2006/main" xmlns:w14="http://schemas.microsoft.com/office/word/2010/wordml" xmlns:w15="http://schemas.microsoft.com/office/word/2012/wordml" xmlns:w16se="http://schemas.microsoft.com/office/word/2015/wordml/symex" xmlns:wpg="http://schemas.microsoft.com/office/word/2010/wordprocessingGroup" xmlns:wpi="http://schemas.microsoft.com/office/word/2010/wordprocessingInk" xmlns:wne="http://schemas.microsoft.com/office/word/2006/wordml" xmlns:wps="http://schemas.microsoft.com/office/word/2010/wordprocessingShape" mc:Ignorable="w14 w15 w16se wp14">
+  <w:p>
+    <w:pPr>
+      <w:pStyle w:val="Fuzeile"/>
+    </w:pPr>
+    <w:r>
+      <w:t>Arthur Erlich</w:t>
+    </w:r>
+    <w:r>
+      <w:tab/>
+      <w:t>MIB 268041</w:t>
+    </w:r>
+    <w:r>
+      <w:tab/>
+      <w:t xml:space="preserve">Page </w:t>
+    </w:r>
+    <w:r>
+      <w:fldChar w:fldCharType="begin"/>
+    </w:r>
+    <w:r>
+      <w:instrText xml:space="preserve"> PAGE  \* Arabic  \* MERGEFORMAT </w:instrText>
+    </w:r>
+    <w:r>
+      <w:fldChar w:fldCharType="separate"/>
+    </w:r>
+    <w:r>
+      <w:rPr>
+        <w:noProof/>
+      </w:rPr>
+      <w:t>2</w:t>
+    </w:r>
+    <w:r>
+      <w:fldChar w:fldCharType="end"/>
+    </w:r>
+  </w:p>
+</w:ftr>
+</file>
+
+<file path=word/footer3.xml><?xml version="1.0" encoding="utf-8"?>
+<w:ftr xmlns:wpc="http://schemas.microsoft.com/office/word/2010/wordprocessingCanvas" xmlns:cx="http://schemas.microsoft.com/office/drawing/2014/chartex" xmlns:cx1="http://schemas.microsoft.com/office/drawing/2015/9/8/chartex" xmlns:mc="http://schemas.openxmlformats.org/markup-compatibility/2006" xmlns:o="urn:schemas-microsoft-com:office:office" xmlns:r="http://schemas.openxmlformats.org/officeDocument/2006/relationships" xmlns:m="http://schemas.openxmlformats.org/officeDocument/2006/math" xmlns:v="urn:schemas-microsoft-com:vml" xmlns:wp14="http://schemas.microsoft.com/office/word/2010/wordprocessingDrawing" xmlns:wp="http://schemas.openxmlformats.org/drawingml/2006/wordprocessingDrawing" xmlns:w10="urn:schemas-microsoft-com:office:word" xmlns:w="http://schemas.openxmlformats.org/wordprocessingml/2006/main" xmlns:w14="http://schemas.microsoft.com/office/word/2010/wordml" xmlns:w15="http://schemas.microsoft.com/office/word/2012/wordml" xmlns:w16se="http://schemas.microsoft.com/office/word/2015/wordml/symex" xmlns:wpg="http://schemas.microsoft.com/office/word/2010/wordprocessingGroup" xmlns:wpi="http://schemas.microsoft.com/office/word/2010/wordprocessingInk" xmlns:wne="http://schemas.microsoft.com/office/word/2006/wordml" xmlns:wps="http://schemas.microsoft.com/office/word/2010/wordprocessingShape" mc:Ignorable="w14 w15 w16se wp14">
+  <w:p>
+    <w:pPr>
+      <w:pStyle w:val="Fuzeile"/>
+    </w:pPr>
+  </w:p>
+</w:ftr>
+</file>
+
+<file path=word/footnotes.xml><?xml version="1.0" encoding="utf-8"?>
+<w:footnotes xmlns:wpc="http://schemas.microsoft.com/office/word/2010/wordprocessingCanvas" xmlns:cx="http://schemas.microsoft.com/office/drawing/2014/chartex" xmlns:cx1="http://schemas.microsoft.com/office/drawing/2015/9/8/chartex" xmlns:mc="http://schemas.openxmlformats.org/markup-compatibility/2006" xmlns:o="urn:schemas-microsoft-com:office:office" xmlns:r="http://schemas.openxmlformats.org/officeDocument/2006/relationships" xmlns:m="http://schemas.openxmlformats.org/officeDocument/2006/math" xmlns:v="urn:schemas-microsoft-com:vml" xmlns:wp14="http://schemas.microsoft.com/office/word/2010/wordprocessingDrawing" xmlns:wp="http://schemas.openxmlformats.org/drawingml/2006/wordprocessingDrawing" xmlns:w10="urn:schemas-microsoft-com:office:word" xmlns:w="http://schemas.openxmlformats.org/wordprocessingml/2006/main" xmlns:w14="http://schemas.microsoft.com/office/word/2010/wordml" xmlns:w15="http://schemas.microsoft.com/office/word/2012/wordml" xmlns:w16se="http://schemas.microsoft.com/office/word/2015/wordml/symex" xmlns:wpg="http://schemas.microsoft.com/office/word/2010/wordprocessingGroup" xmlns:wpi="http://schemas.microsoft.com/office/word/2010/wordprocessingInk" xmlns:wne="http://schemas.microsoft.com/office/word/2006/wordml" xmlns:wps="http://schemas.microsoft.com/office/word/2010/wordprocessingShape" mc:Ignorable="w14 w15 w16se wp14">
+  <w:footnote w:type="separator" w:id="-1">
+    <w:p>
+      <w:r>
+        <w:separator/>
+      </w:r>
+    </w:p>
+  </w:footnote>
+  <w:footnote w:type="continuationSeparator" w:id="0">
+    <w:p>
+      <w:r>
+        <w:continuationSeparator/>
+      </w:r>
+    </w:p>
+  </w:footnote>
+</w:footnotes>
+</file>
+
+<file path=word/header1.xml><?xml version="1.0" encoding="utf-8"?>
+<w:hdr xmlns:wpc="http://schemas.microsoft.com/office/word/2010/wordprocessingCanvas" xmlns:cx="http://schemas.microsoft.com/office/drawing/2014/chartex" xmlns:cx1="http://schemas.microsoft.com/office/drawing/2015/9/8/chartex" xmlns:mc="http://schemas.openxmlformats.org/markup-compatibility/2006" xmlns:o="urn:schemas-microsoft-com:office:office" xmlns:r="http://schemas.openxmlformats.org/officeDocument/2006/relationships" xmlns:m="http://schemas.openxmlformats.org/officeDocument/2006/math" xmlns:v="urn:schemas-microsoft-com:vml" xmlns:wp14="http://schemas.microsoft.com/office/word/2010/wordprocessingDrawing" xmlns:wp="http://schemas.openxmlformats.org/drawingml/2006/wordprocessingDrawing" xmlns:w10="urn:schemas-microsoft-com:office:word" xmlns:w="http://schemas.openxmlformats.org/wordprocessingml/2006/main" xmlns:w14="http://schemas.microsoft.com/office/word/2010/wordml" xmlns:w15="http://schemas.microsoft.com/office/word/2012/wordml" xmlns:w16se="http://schemas.microsoft.com/office/word/2015/wordml/symex" xmlns:wpg="http://schemas.microsoft.com/office/word/2010/wordprocessingGroup" xmlns:wpi="http://schemas.microsoft.com/office/word/2010/wordprocessingInk" xmlns:wne="http://schemas.microsoft.com/office/word/2006/wordml" xmlns:wps="http://schemas.microsoft.com/office/word/2010/wordprocessingShape" mc:Ignorable="w14 w15 w16se wp14">
+  <w:p>
+    <w:pPr>
+      <w:pStyle w:val="Kopfzeile"/>
+    </w:pPr>
+    <w:r>
+      <w:rPr>
+        <w:noProof/>
+        <w:lang w:val="de-DE" w:eastAsia="de-DE"/>
+      </w:rPr>
+      <w:pict>
+        <v:shapetype id="_x0000_t75" coordsize="21600,21600" o:spt="75" o:preferrelative="t" path="m@4@5l@4@11@9@11@9@5xe" filled="f" stroked="f">
+          <v:stroke joinstyle="miter"/>
+          <v:formulas>
+            <v:f eqn="if lineDrawn pixelLineWidth 0"/>
+            <v:f eqn="sum @0 1 0"/>
+            <v:f eqn="sum 0 0 @1"/>
+            <v:f eqn="prod @2 1 2"/>
+            <v:f eqn="prod @3 21600 pixelWidth"/>
+            <v:f eqn="prod @3 21600 pixelHeight"/>
+            <v:f eqn="sum @0 0 1"/>
+            <v:f eqn="prod @6 1 2"/>
+            <v:f eqn="prod @7 21600 pixelWidth"/>
+            <v:f eqn="sum @8 21600 0"/>
+            <v:f eqn="prod @7 21600 pixelHeight"/>
+            <v:f eqn="sum @10 21600 0"/>
+          </v:formulas>
+          <v:path o:extrusionok="f" gradientshapeok="t" o:connecttype="rect"/>
+          <o:lock v:ext="edit" aspectratio="t"/>
+        </v:shapetype>
+        <v:shape id="WordPictureWatermark152185766" o:spid="_x0000_s2053" type="#_x0000_t75" style="position:absolute;margin-left:0;margin-top:0;width:453.45pt;height:455.45pt;z-index:-251657216;mso-position-horizontal:center;mso-position-horizontal-relative:margin;mso-position-vertical:center;mso-position-vertical-relative:margin" o:allowincell="f">
+          <v:imagedata r:id="rId1" o:title="Home Fudge Logo Wasserzeichen" gain="19661f" blacklevel="22938f"/>
+        </v:shape>
+      </w:pict>
+    </w:r>
+  </w:p>
+</w:hdr>
+</file>
+
+<file path=word/header2.xml><?xml version="1.0" encoding="utf-8"?>
+<w:hdr xmlns:wpc="http://schemas.microsoft.com/office/word/2010/wordprocessingCanvas" xmlns:cx="http://schemas.microsoft.com/office/drawing/2014/chartex" xmlns:cx1="http://schemas.microsoft.com/office/drawing/2015/9/8/chartex" xmlns:mc="http://schemas.openxmlformats.org/markup-compatibility/2006" xmlns:o="urn:schemas-microsoft-com:office:office" xmlns:r="http://schemas.openxmlformats.org/officeDocument/2006/relationships" xmlns:m="http://schemas.openxmlformats.org/officeDocument/2006/math" xmlns:v="urn:schemas-microsoft-com:vml" xmlns:wp14="http://schemas.microsoft.com/office/word/2010/wordprocessingDrawing" xmlns:wp="http://schemas.openxmlformats.org/drawingml/2006/wordprocessingDrawing" xmlns:w10="urn:schemas-microsoft-com:office:word" xmlns:w="http://schemas.openxmlformats.org/wordprocessingml/2006/main" xmlns:w14="http://schemas.microsoft.com/office/word/2010/wordml" xmlns:w15="http://schemas.microsoft.com/office/word/2012/wordml" xmlns:w16se="http://schemas.microsoft.com/office/word/2015/wordml/symex" xmlns:wpg="http://schemas.microsoft.com/office/word/2010/wordprocessingGroup" xmlns:wpi="http://schemas.microsoft.com/office/word/2010/wordprocessingInk" xmlns:wne="http://schemas.microsoft.com/office/word/2006/wordml" xmlns:wps="http://schemas.microsoft.com/office/word/2010/wordprocessingShape" mc:Ignorable="w14 w15 w16se wp14">
+  <w:p>
+    <w:pPr>
+      <w:pStyle w:val="Kopfzeile"/>
+    </w:pPr>
+    <w:r>
+      <w:rPr>
+        <w:noProof/>
+        <w:lang w:val="de-DE" w:eastAsia="de-DE"/>
+      </w:rPr>
+      <w:pict>
+        <v:shapetype id="_x0000_t75" coordsize="21600,21600" o:spt="75" o:preferrelative="t" path="m@4@5l@4@11@9@11@9@5xe" filled="f" stroked="f">
+          <v:stroke joinstyle="miter"/>
+          <v:formulas>
+            <v:f eqn="if lineDrawn pixelLineWidth 0"/>
+            <v:f eqn="sum @0 1 0"/>
+            <v:f eqn="sum 0 0 @1"/>
+            <v:f eqn="prod @2 1 2"/>
+            <v:f eqn="prod @3 21600 pixelWidth"/>
+            <v:f eqn="prod @3 21600 pixelHeight"/>
+            <v:f eqn="sum @0 0 1"/>
+            <v:f eqn="prod @6 1 2"/>
+            <v:f eqn="prod @7 21600 pixelWidth"/>
+            <v:f eqn="sum @8 21600 0"/>
+            <v:f eqn="prod @7 21600 pixelHeight"/>
+            <v:f eqn="sum @10 21600 0"/>
+          </v:formulas>
+          <v:path o:extrusionok="f" gradientshapeok="t" o:connecttype="rect"/>
+          <o:lock v:ext="edit" aspectratio="t"/>
+        </v:shapetype>
+        <v:shape id="WordPictureWatermark152185767" o:spid="_x0000_s2054" type="#_x0000_t75" style="position:absolute;margin-left:0;margin-top:0;width:453.45pt;height:455.45pt;z-index:-251656192;mso-position-horizontal:center;mso-position-horizontal-relative:margin;mso-position-vertical:center;mso-position-vertical-relative:margin" o:allowincell="f">
+          <v:imagedata r:id="rId1" o:title="Home Fudge Logo Wasserzeichen" gain="19661f" blacklevel="22938f"/>
+        </v:shape>
+      </w:pict>
+    </w:r>
+    <w:r>
+      <w:fldChar w:fldCharType="begin"/>
+    </w:r>
+    <w:r>
+      <w:instrText xml:space="preserve"> DATE  \@ "dd.MM.yyyy"  \* MERGEFORMAT </w:instrText>
+    </w:r>
+    <w:r>
+      <w:fldChar w:fldCharType="separate"/>
+    </w:r>
+    <w:r>
+      <w:rPr>
+        <w:noProof/>
+      </w:rPr>
+      <w:t>04.06.2023</w:t>
+    </w:r>
+    <w:r>
+      <w:fldChar w:fldCharType="end"/>
+    </w:r>
+  </w:p>
+</w:hdr>
+</file>
+
+<file path=word/header3.xml><?xml version="1.0" encoding="utf-8"?>
+<w:hdr xmlns:wpc="http://schemas.microsoft.com/office/word/2010/wordprocessingCanvas" xmlns:cx="http://schemas.microsoft.com/office/drawing/2014/chartex" xmlns:cx1="http://schemas.microsoft.com/office/drawing/2015/9/8/chartex" xmlns:mc="http://schemas.openxmlformats.org/markup-compatibility/2006" xmlns:o="urn:schemas-microsoft-com:office:office" xmlns:r="http://schemas.openxmlformats.org/officeDocument/2006/relationships" xmlns:m="http://schemas.openxmlformats.org/officeDocument/2006/math" xmlns:v="urn:schemas-microsoft-com:vml" xmlns:wp14="http://schemas.microsoft.com/office/word/2010/wordprocessingDrawing" xmlns:wp="http://schemas.openxmlformats.org/drawingml/2006/wordprocessingDrawing" xmlns:w10="urn:schemas-microsoft-com:office:word" xmlns:w="http://schemas.openxmlformats.org/wordprocessingml/2006/main" xmlns:w14="http://schemas.microsoft.com/office/word/2010/wordml" xmlns:w15="http://schemas.microsoft.com/office/word/2012/wordml" xmlns:w16se="http://schemas.microsoft.com/office/word/2015/wordml/symex" xmlns:wpg="http://schemas.microsoft.com/office/word/2010/wordprocessingGroup" xmlns:wpi="http://schemas.microsoft.com/office/word/2010/wordprocessingInk" xmlns:wne="http://schemas.microsoft.com/office/word/2006/wordml" xmlns:wps="http://schemas.microsoft.com/office/word/2010/wordprocessingShape" mc:Ignorable="w14 w15 w16se wp14">
+  <w:p>
+    <w:pPr>
+      <w:pStyle w:val="Kopfzeile"/>
+    </w:pPr>
+    <w:r>
+      <w:rPr>
+        <w:noProof/>
+        <w:lang w:val="de-DE" w:eastAsia="de-DE"/>
+      </w:rPr>
+      <w:pict>
+        <v:shapetype id="_x0000_t75" coordsize="21600,21600" o:spt="75" o:preferrelative="t" path="m@4@5l@4@11@9@11@9@5xe" filled="f" stroked="f">
+          <v:stroke joinstyle="miter"/>
+          <v:formulas>
+            <v:f eqn="if lineDrawn pixelLineWidth 0"/>
+            <v:f eqn="sum @0 1 0"/>
+            <v:f eqn="sum 0 0 @1"/>
+            <v:f eqn="prod @2 1 2"/>
+            <v:f eqn="prod @3 21600 pixelWidth"/>
+            <v:f eqn="prod @3 21600 pixelHeight"/>
+            <v:f eqn="sum @0 0 1"/>
+            <v:f eqn="prod @6 1 2"/>
+            <v:f eqn="prod @7 21600 pixelWidth"/>
+            <v:f eqn="sum @8 21600 0"/>
+            <v:f eqn="prod @7 21600 pixelHeight"/>
+            <v:f eqn="sum @10 21600 0"/>
+          </v:formulas>
+          <v:path o:extrusionok="f" gradientshapeok="t" o:connecttype="rect"/>
+          <o:lock v:ext="edit" aspectratio="t"/>
+        </v:shapetype>
+        <v:shape id="WordPictureWatermark152185765" o:spid="_x0000_s2052" type="#_x0000_t75" style="position:absolute;margin-left:0;margin-top:0;width:453.45pt;height:455.45pt;z-index:-251658240;mso-position-horizontal:center;mso-position-horizontal-relative:margin;mso-position-vertical:center;mso-position-vertical-relative:margin" o:allowincell="f">
+          <v:imagedata r:id="rId1" o:title="Home Fudge Logo Wasserzeichen" gain="19661f" blacklevel="22938f"/>
+        </v:shape>
+      </w:pict>
+    </w:r>
+  </w:p>
+</w:hdr>
 </file>
 
 <file path=word/numbering.xml><?xml version="1.0" encoding="utf-8"?>
@@ -995,7 +1556,10 @@
   <w:style w:type="paragraph" w:default="1" w:styleId="Standard">
     <w:name w:val="Normal"/>
     <w:qFormat/>
-    <w:rsid w:val="006E26D5"/>
+    <w:rsid w:val="00FD4C93"/>
+    <w:pPr>
+      <w:spacing w:after="0"/>
+    </w:pPr>
     <w:rPr>
       <w:rFonts w:ascii="Cascadia Code Light" w:hAnsi="Cascadia Code Light"/>
       <w:sz w:val="24"/>
@@ -1013,7 +1577,7 @@
     <w:pPr>
       <w:keepNext/>
       <w:keepLines/>
-      <w:spacing w:after="0" w:line="240" w:lineRule="auto"/>
+      <w:spacing w:line="240" w:lineRule="auto"/>
       <w:outlineLvl w:val="0"/>
     </w:pPr>
     <w:rPr>
@@ -1032,7 +1596,7 @@
     <w:qFormat/>
     <w:rsid w:val="006E26D5"/>
     <w:pPr>
-      <w:spacing w:after="0" w:line="240" w:lineRule="auto"/>
+      <w:spacing w:line="240" w:lineRule="auto"/>
       <w:outlineLvl w:val="1"/>
     </w:pPr>
     <w:rPr>
@@ -1059,7 +1623,6 @@
   <w:style w:type="character" w:default="1" w:styleId="Absatz-Standardschriftart">
     <w:name w:val="Default Paragraph Font"/>
     <w:uiPriority w:val="1"/>
-    <w:semiHidden/>
     <w:unhideWhenUsed/>
   </w:style>
   <w:style w:type="table" w:default="1" w:styleId="NormaleTabelle">
@@ -1128,6 +1691,218 @@
       <w:rFonts w:ascii="Cascadia Code SemiBold" w:hAnsi="Cascadia Code SemiBold"/>
       <w:sz w:val="28"/>
       <w:lang w:val="en-GB"/>
+    </w:rPr>
+  </w:style>
+  <w:style w:type="paragraph" w:styleId="Kopfzeile">
+    <w:name w:val="header"/>
+    <w:basedOn w:val="Standard"/>
+    <w:link w:val="KopfzeileZchn"/>
+    <w:uiPriority w:val="99"/>
+    <w:unhideWhenUsed/>
+    <w:rsid w:val="00227171"/>
+    <w:pPr>
+      <w:tabs>
+        <w:tab w:val="center" w:pos="4536"/>
+        <w:tab w:val="right" w:pos="9072"/>
+      </w:tabs>
+      <w:spacing w:line="240" w:lineRule="auto"/>
+    </w:pPr>
+  </w:style>
+  <w:style w:type="character" w:customStyle="1" w:styleId="KopfzeileZchn">
+    <w:name w:val="Kopfzeile Zchn"/>
+    <w:basedOn w:val="Absatz-Standardschriftart"/>
+    <w:link w:val="Kopfzeile"/>
+    <w:uiPriority w:val="99"/>
+    <w:rsid w:val="00227171"/>
+    <w:rPr>
+      <w:rFonts w:ascii="Cascadia Code Light" w:hAnsi="Cascadia Code Light"/>
+      <w:sz w:val="24"/>
+      <w:lang w:val="en-GB"/>
+    </w:rPr>
+  </w:style>
+  <w:style w:type="paragraph" w:styleId="Fuzeile">
+    <w:name w:val="footer"/>
+    <w:basedOn w:val="Standard"/>
+    <w:link w:val="FuzeileZchn"/>
+    <w:uiPriority w:val="99"/>
+    <w:unhideWhenUsed/>
+    <w:rsid w:val="00227171"/>
+    <w:pPr>
+      <w:tabs>
+        <w:tab w:val="center" w:pos="4536"/>
+        <w:tab w:val="right" w:pos="9072"/>
+      </w:tabs>
+      <w:spacing w:line="240" w:lineRule="auto"/>
+    </w:pPr>
+  </w:style>
+  <w:style w:type="character" w:customStyle="1" w:styleId="FuzeileZchn">
+    <w:name w:val="Fußzeile Zchn"/>
+    <w:basedOn w:val="Absatz-Standardschriftart"/>
+    <w:link w:val="Fuzeile"/>
+    <w:uiPriority w:val="99"/>
+    <w:rsid w:val="00227171"/>
+    <w:rPr>
+      <w:rFonts w:ascii="Cascadia Code Light" w:hAnsi="Cascadia Code Light"/>
+      <w:sz w:val="24"/>
+      <w:lang w:val="en-GB"/>
+    </w:rPr>
+  </w:style>
+  <w:style w:type="paragraph" w:styleId="Inhaltsverzeichnisberschrift">
+    <w:name w:val="TOC Heading"/>
+    <w:basedOn w:val="berschrift1"/>
+    <w:next w:val="Standard"/>
+    <w:uiPriority w:val="39"/>
+    <w:unhideWhenUsed/>
+    <w:qFormat/>
+    <w:rsid w:val="009D42B3"/>
+    <w:pPr>
+      <w:spacing w:before="240" w:line="259" w:lineRule="auto"/>
+      <w:outlineLvl w:val="9"/>
+    </w:pPr>
+    <w:rPr>
+      <w:rFonts w:asciiTheme="majorHAnsi" w:hAnsiTheme="majorHAnsi"/>
+      <w:color w:val="2E74B5" w:themeColor="accent1" w:themeShade="BF"/>
+      <w:sz w:val="32"/>
+      <w:lang w:val="de-DE" w:eastAsia="de-DE"/>
+    </w:rPr>
+  </w:style>
+  <w:style w:type="paragraph" w:styleId="Verzeichnis2">
+    <w:name w:val="toc 2"/>
+    <w:basedOn w:val="Standard"/>
+    <w:next w:val="Standard"/>
+    <w:autoRedefine/>
+    <w:uiPriority w:val="39"/>
+    <w:unhideWhenUsed/>
+    <w:rsid w:val="009D42B3"/>
+    <w:rPr>
+      <w:rFonts w:asciiTheme="minorHAnsi" w:hAnsiTheme="minorHAnsi" w:cstheme="minorHAnsi"/>
+      <w:b/>
+      <w:bCs/>
+      <w:smallCaps/>
+      <w:sz w:val="22"/>
+    </w:rPr>
+  </w:style>
+  <w:style w:type="paragraph" w:styleId="Verzeichnis1">
+    <w:name w:val="toc 1"/>
+    <w:basedOn w:val="Standard"/>
+    <w:next w:val="Standard"/>
+    <w:autoRedefine/>
+    <w:uiPriority w:val="39"/>
+    <w:unhideWhenUsed/>
+    <w:rsid w:val="009D42B3"/>
+    <w:pPr>
+      <w:spacing w:before="360" w:after="360"/>
+    </w:pPr>
+    <w:rPr>
+      <w:rFonts w:asciiTheme="minorHAnsi" w:hAnsiTheme="minorHAnsi" w:cstheme="minorHAnsi"/>
+      <w:b/>
+      <w:bCs/>
+      <w:caps/>
+      <w:sz w:val="22"/>
+      <w:u w:val="single"/>
+    </w:rPr>
+  </w:style>
+  <w:style w:type="paragraph" w:styleId="Verzeichnis3">
+    <w:name w:val="toc 3"/>
+    <w:basedOn w:val="Standard"/>
+    <w:next w:val="Standard"/>
+    <w:autoRedefine/>
+    <w:uiPriority w:val="39"/>
+    <w:unhideWhenUsed/>
+    <w:rsid w:val="009D42B3"/>
+    <w:rPr>
+      <w:rFonts w:asciiTheme="minorHAnsi" w:hAnsiTheme="minorHAnsi" w:cstheme="minorHAnsi"/>
+      <w:smallCaps/>
+      <w:sz w:val="22"/>
+    </w:rPr>
+  </w:style>
+  <w:style w:type="paragraph" w:styleId="Verzeichnis4">
+    <w:name w:val="toc 4"/>
+    <w:basedOn w:val="Standard"/>
+    <w:next w:val="Standard"/>
+    <w:autoRedefine/>
+    <w:uiPriority w:val="39"/>
+    <w:unhideWhenUsed/>
+    <w:rsid w:val="009D42B3"/>
+    <w:rPr>
+      <w:rFonts w:asciiTheme="minorHAnsi" w:hAnsiTheme="minorHAnsi" w:cstheme="minorHAnsi"/>
+      <w:sz w:val="22"/>
+    </w:rPr>
+  </w:style>
+  <w:style w:type="paragraph" w:styleId="Verzeichnis5">
+    <w:name w:val="toc 5"/>
+    <w:basedOn w:val="Standard"/>
+    <w:next w:val="Standard"/>
+    <w:autoRedefine/>
+    <w:uiPriority w:val="39"/>
+    <w:unhideWhenUsed/>
+    <w:rsid w:val="009D42B3"/>
+    <w:rPr>
+      <w:rFonts w:asciiTheme="minorHAnsi" w:hAnsiTheme="minorHAnsi" w:cstheme="minorHAnsi"/>
+      <w:sz w:val="22"/>
+    </w:rPr>
+  </w:style>
+  <w:style w:type="paragraph" w:styleId="Verzeichnis6">
+    <w:name w:val="toc 6"/>
+    <w:basedOn w:val="Standard"/>
+    <w:next w:val="Standard"/>
+    <w:autoRedefine/>
+    <w:uiPriority w:val="39"/>
+    <w:unhideWhenUsed/>
+    <w:rsid w:val="009D42B3"/>
+    <w:rPr>
+      <w:rFonts w:asciiTheme="minorHAnsi" w:hAnsiTheme="minorHAnsi" w:cstheme="minorHAnsi"/>
+      <w:sz w:val="22"/>
+    </w:rPr>
+  </w:style>
+  <w:style w:type="paragraph" w:styleId="Verzeichnis7">
+    <w:name w:val="toc 7"/>
+    <w:basedOn w:val="Standard"/>
+    <w:next w:val="Standard"/>
+    <w:autoRedefine/>
+    <w:uiPriority w:val="39"/>
+    <w:unhideWhenUsed/>
+    <w:rsid w:val="009D42B3"/>
+    <w:rPr>
+      <w:rFonts w:asciiTheme="minorHAnsi" w:hAnsiTheme="minorHAnsi" w:cstheme="minorHAnsi"/>
+      <w:sz w:val="22"/>
+    </w:rPr>
+  </w:style>
+  <w:style w:type="paragraph" w:styleId="Verzeichnis8">
+    <w:name w:val="toc 8"/>
+    <w:basedOn w:val="Standard"/>
+    <w:next w:val="Standard"/>
+    <w:autoRedefine/>
+    <w:uiPriority w:val="39"/>
+    <w:unhideWhenUsed/>
+    <w:rsid w:val="009D42B3"/>
+    <w:rPr>
+      <w:rFonts w:asciiTheme="minorHAnsi" w:hAnsiTheme="minorHAnsi" w:cstheme="minorHAnsi"/>
+      <w:sz w:val="22"/>
+    </w:rPr>
+  </w:style>
+  <w:style w:type="paragraph" w:styleId="Verzeichnis9">
+    <w:name w:val="toc 9"/>
+    <w:basedOn w:val="Standard"/>
+    <w:next w:val="Standard"/>
+    <w:autoRedefine/>
+    <w:uiPriority w:val="39"/>
+    <w:unhideWhenUsed/>
+    <w:rsid w:val="009D42B3"/>
+    <w:rPr>
+      <w:rFonts w:asciiTheme="minorHAnsi" w:hAnsiTheme="minorHAnsi" w:cstheme="minorHAnsi"/>
+      <w:sz w:val="22"/>
+    </w:rPr>
+  </w:style>
+  <w:style w:type="character" w:styleId="Hyperlink">
+    <w:name w:val="Hyperlink"/>
+    <w:basedOn w:val="Absatz-Standardschriftart"/>
+    <w:uiPriority w:val="99"/>
+    <w:unhideWhenUsed/>
+    <w:rsid w:val="009D42B3"/>
+    <w:rPr>
+      <w:color w:val="0563C1" w:themeColor="hyperlink"/>
+      <w:u w:val="single"/>
     </w:rPr>
   </w:style>
 </w:styles>
@@ -1399,7 +2174,7 @@
 </file>
 
 <file path=customXml/itemProps1.xml><?xml version="1.0" encoding="utf-8"?>
-<ds:datastoreItem xmlns:ds="http://schemas.openxmlformats.org/officeDocument/2006/customXml" ds:itemID="{3E21AC8B-9A5F-4165-B3AF-C3814B909DAA}">
+<ds:datastoreItem xmlns:ds="http://schemas.openxmlformats.org/officeDocument/2006/customXml" ds:itemID="{0C8E2152-2E9C-4FD2-8D40-B42BA95CB977}">
   <ds:schemaRefs>
     <ds:schemaRef ds:uri="http://schemas.openxmlformats.org/officeDocument/2006/bibliography"/>
   </ds:schemaRefs>

</xml_diff>

<commit_message>
added [REDACTED] to the Document
</commit_message>
<xml_diff>
--- a/HomeFudge/Doc/Home Fudge.docx
+++ b/HomeFudge/Doc/Home Fudge.docx
@@ -9,6 +9,123 @@
       <w:bookmarkStart w:id="0" w:name="_Toc136774571"/>
       <w:bookmarkStart w:id="1" w:name="_Toc136774631"/>
       <w:r>
+        <w:rPr>
+          <w:noProof/>
+          <w:color w:val="FF0000"/>
+          <w:lang w:val="de-DE" w:eastAsia="de-DE"/>
+        </w:rPr>
+        <mc:AlternateContent>
+          <mc:Choice Requires="wps">
+            <w:drawing>
+              <wp:anchor distT="0" distB="0" distL="114300" distR="114300" simplePos="0" relativeHeight="251659264" behindDoc="0" locked="0" layoutInCell="1" allowOverlap="1">
+                <wp:simplePos x="0" y="0"/>
+                <wp:positionH relativeFrom="column">
+                  <wp:posOffset>4228083</wp:posOffset>
+                </wp:positionH>
+                <wp:positionV relativeFrom="paragraph">
+                  <wp:posOffset>-179771</wp:posOffset>
+                </wp:positionV>
+                <wp:extent cx="1922494" cy="453530"/>
+                <wp:effectExtent l="19050" t="342900" r="1905" b="346710"/>
+                <wp:wrapNone/>
+                <wp:docPr id="12" name="Textfeld 12"/>
+                <wp:cNvGraphicFramePr/>
+                <a:graphic xmlns:a="http://schemas.openxmlformats.org/drawingml/2006/main">
+                  <a:graphicData uri="http://schemas.microsoft.com/office/word/2010/wordprocessingShape">
+                    <wps:wsp>
+                      <wps:cNvSpPr txBox="1"/>
+                      <wps:spPr>
+                        <a:xfrm rot="1274385">
+                          <a:off x="0" y="0"/>
+                          <a:ext cx="1922494" cy="453530"/>
+                        </a:xfrm>
+                        <a:prstGeom prst="rect">
+                          <a:avLst/>
+                        </a:prstGeom>
+                        <a:solidFill>
+                          <a:schemeClr val="lt1"/>
+                        </a:solidFill>
+                        <a:ln w="6350">
+                          <a:noFill/>
+                        </a:ln>
+                      </wps:spPr>
+                      <wps:txbx>
+                        <w:txbxContent>
+                          <w:p>
+                            <w:pPr>
+                              <w:tabs>
+                                <w:tab w:val="left" w:pos="4111"/>
+                              </w:tabs>
+                              <w:rPr>
+                                <w:color w:val="FF0000"/>
+                                <w:sz w:val="44"/>
+                              </w:rPr>
+                            </w:pPr>
+                            <w:r>
+                              <w:rPr>
+                                <w:color w:val="FF0000"/>
+                                <w:sz w:val="44"/>
+                              </w:rPr>
+                              <w:t>[REDACTED]</w:t>
+                            </w:r>
+                          </w:p>
+                          <w:p/>
+                        </w:txbxContent>
+                      </wps:txbx>
+                      <wps:bodyPr rot="0" spcFirstLastPara="0" vertOverflow="overflow" horzOverflow="overflow" vert="horz" wrap="square" lIns="91440" tIns="45720" rIns="91440" bIns="45720" numCol="1" spcCol="0" rtlCol="0" fromWordArt="0" anchor="t" anchorCtr="0" forceAA="0" compatLnSpc="1">
+                        <a:prstTxWarp prst="textNoShape">
+                          <a:avLst/>
+                        </a:prstTxWarp>
+                        <a:noAutofit/>
+                      </wps:bodyPr>
+                    </wps:wsp>
+                  </a:graphicData>
+                </a:graphic>
+                <wp14:sizeRelH relativeFrom="margin">
+                  <wp14:pctWidth>0</wp14:pctWidth>
+                </wp14:sizeRelH>
+                <wp14:sizeRelV relativeFrom="margin">
+                  <wp14:pctHeight>0</wp14:pctHeight>
+                </wp14:sizeRelV>
+              </wp:anchor>
+            </w:drawing>
+          </mc:Choice>
+          <mc:Fallback>
+            <w:pict>
+              <v:shapetype id="_x0000_t202" coordsize="21600,21600" o:spt="202" path="m,l,21600r21600,l21600,xe">
+                <v:stroke joinstyle="miter"/>
+                <v:path gradientshapeok="t" o:connecttype="rect"/>
+              </v:shapetype>
+              <v:shape id="Textfeld 12" o:spid="_x0000_s1026" type="#_x0000_t202" style="position:absolute;margin-left:332.9pt;margin-top:-14.15pt;width:151.4pt;height:35.7pt;rotation:1391968fd;z-index:251659264;visibility:visible;mso-wrap-style:square;mso-width-percent:0;mso-height-percent:0;mso-wrap-distance-left:9pt;mso-wrap-distance-top:0;mso-wrap-distance-right:9pt;mso-wrap-distance-bottom:0;mso-position-horizontal:absolute;mso-position-horizontal-relative:text;mso-position-vertical:absolute;mso-position-vertical-relative:text;mso-width-percent:0;mso-height-percent:0;mso-width-relative:margin;mso-height-relative:margin;v-text-anchor:top" o:gfxdata="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" fillcolor="white [3201]" stroked="f" strokeweight=".5pt">
+                <v:textbox>
+                  <w:txbxContent>
+                    <w:p>
+                      <w:pPr>
+                        <w:tabs>
+                          <w:tab w:val="left" w:pos="4111"/>
+                        </w:tabs>
+                        <w:rPr>
+                          <w:color w:val="FF0000"/>
+                          <w:sz w:val="44"/>
+                        </w:rPr>
+                      </w:pPr>
+                      <w:r>
+                        <w:rPr>
+                          <w:color w:val="FF0000"/>
+                          <w:sz w:val="44"/>
+                        </w:rPr>
+                        <w:t>[REDACTED]</w:t>
+                      </w:r>
+                    </w:p>
+                    <w:p/>
+                  </w:txbxContent>
+                </v:textbox>
+              </v:shape>
+            </w:pict>
+          </mc:Fallback>
+        </mc:AlternateContent>
+      </w:r>
+      <w:r>
         <w:t>Home Fudge</w:t>
       </w:r>
       <w:bookmarkEnd w:id="0"/>
@@ -94,6 +211,8 @@
       <w:r>
         <w:t>Two beam weapons</w:t>
       </w:r>
+      <w:bookmarkStart w:id="4" w:name="_GoBack"/>
+      <w:bookmarkEnd w:id="4"/>
     </w:p>
     <w:p/>
     <w:p>
@@ -126,8 +245,8 @@
           <w:bottom w:val="single" w:sz="4" w:space="1" w:color="auto"/>
         </w:pBdr>
       </w:pPr>
-      <w:bookmarkStart w:id="4" w:name="_Toc136774573"/>
-      <w:bookmarkStart w:id="5" w:name="_Toc136774633"/>
+      <w:bookmarkStart w:id="5" w:name="_Toc136774573"/>
+      <w:bookmarkStart w:id="6" w:name="_Toc136774633"/>
       <w:r>
         <w:t>Ba</w:t>
       </w:r>
@@ -137,20 +256,20 @@
       <w:r>
         <w:t xml:space="preserve"> Gameplay</w:t>
       </w:r>
-      <w:bookmarkEnd w:id="4"/>
       <w:bookmarkEnd w:id="5"/>
+      <w:bookmarkEnd w:id="6"/>
     </w:p>
     <w:p>
       <w:pPr>
         <w:pStyle w:val="berschrift3"/>
       </w:pPr>
-      <w:bookmarkStart w:id="6" w:name="_Toc136774574"/>
-      <w:bookmarkStart w:id="7" w:name="_Toc136774634"/>
+      <w:bookmarkStart w:id="7" w:name="_Toc136774574"/>
+      <w:bookmarkStart w:id="8" w:name="_Toc136774634"/>
       <w:r>
         <w:t>Key binds</w:t>
       </w:r>
-      <w:bookmarkEnd w:id="6"/>
       <w:bookmarkEnd w:id="7"/>
+      <w:bookmarkEnd w:id="8"/>
     </w:p>
     <w:p>
       <w:r>
@@ -524,13 +643,13 @@
           <w:bottom w:val="single" w:sz="4" w:space="1" w:color="auto"/>
         </w:pBdr>
       </w:pPr>
-      <w:bookmarkStart w:id="8" w:name="_Toc136774575"/>
-      <w:bookmarkStart w:id="9" w:name="_Toc136774635"/>
+      <w:bookmarkStart w:id="9" w:name="_Toc136774575"/>
+      <w:bookmarkStart w:id="10" w:name="_Toc136774635"/>
       <w:r>
         <w:t>Gameplay flow</w:t>
       </w:r>
-      <w:bookmarkEnd w:id="8"/>
       <w:bookmarkEnd w:id="9"/>
+      <w:bookmarkEnd w:id="10"/>
     </w:p>
     <w:p>
       <w:r>
@@ -540,15 +659,29 @@
     <w:p/>
     <w:p>
       <w:pPr>
+        <w:rPr>
+          <w:color w:val="FF0000"/>
+        </w:rPr>
+      </w:pPr>
+      <w:r>
+        <w:rPr>
+          <w:color w:val="FF0000"/>
+        </w:rPr>
+        <w:t xml:space="preserve">Gold Prototype for the best-case scenario. </w:t>
+      </w:r>
+    </w:p>
+    <w:p/>
+    <w:p>
+      <w:pPr>
         <w:pStyle w:val="berschrift2"/>
       </w:pPr>
-      <w:bookmarkStart w:id="10" w:name="_Toc136774576"/>
-      <w:bookmarkStart w:id="11" w:name="_Toc136774636"/>
+      <w:bookmarkStart w:id="11" w:name="_Toc136774576"/>
+      <w:bookmarkStart w:id="12" w:name="_Toc136774636"/>
       <w:r>
         <w:t>Stats</w:t>
       </w:r>
-      <w:bookmarkEnd w:id="10"/>
       <w:bookmarkEnd w:id="11"/>
+      <w:bookmarkEnd w:id="12"/>
     </w:p>
     <w:p>
       <w:r>
@@ -595,7 +728,7 @@
         <w:rPr>
           <w:color w:val="FF0000"/>
         </w:rPr>
-        <w:t>null</w:t>
+        <w:t>[REDACTED]</w:t>
       </w:r>
     </w:p>
     <w:p>
@@ -849,7 +982,7 @@
         <w:rPr>
           <w:color w:val="FF0000"/>
         </w:rPr>
-        <w:t>null</w:t>
+        <w:t>[REDACTED]</w:t>
       </w:r>
     </w:p>
     <w:p>
@@ -870,17 +1003,35 @@
         <w:rPr>
           <w:color w:val="FF0000"/>
         </w:rPr>
-        <w:t>null</w:t>
-      </w:r>
-      <w:bookmarkStart w:id="12" w:name="_GoBack"/>
-      <w:bookmarkEnd w:id="12"/>
-    </w:p>
-    <w:p>
-      <w:pPr>
+        <w:t>[REDACTED]</w:t>
+      </w:r>
+      <w:r>
+        <w:rPr>
+          <w:color w:val="FF0000"/>
+        </w:rPr>
+        <w:t xml:space="preserve"> </w:t>
+      </w:r>
+    </w:p>
+    <w:p>
+      <w:pPr>
+        <w:pStyle w:val="Listenabsatz"/>
+        <w:numPr>
+          <w:ilvl w:val="1"/>
+          <w:numId w:val="5"/>
+        </w:numPr>
         <w:tabs>
           <w:tab w:val="left" w:pos="4111"/>
         </w:tabs>
-      </w:pPr>
+        <w:rPr>
+          <w:color w:val="FF0000"/>
+        </w:rPr>
+      </w:pPr>
+      <w:r>
+        <w:rPr>
+          <w:color w:val="FF0000"/>
+        </w:rPr>
+        <w:t>[REDACTED]</w:t>
+      </w:r>
     </w:p>
     <w:p>
       <w:pPr>
@@ -888,8 +1039,244 @@
           <w:tab w:val="left" w:pos="4111"/>
         </w:tabs>
       </w:pPr>
-    </w:p>
-    <w:p/>
+      <w:r>
+        <w:t>Ships:</w:t>
+      </w:r>
+    </w:p>
+    <w:p>
+      <w:pPr>
+        <w:pStyle w:val="Listenabsatz"/>
+        <w:numPr>
+          <w:ilvl w:val="0"/>
+          <w:numId w:val="7"/>
+        </w:numPr>
+        <w:tabs>
+          <w:tab w:val="left" w:pos="4111"/>
+        </w:tabs>
+      </w:pPr>
+      <w:r>
+        <w:t>Destroyer</w:t>
+      </w:r>
+    </w:p>
+    <w:p>
+      <w:pPr>
+        <w:pStyle w:val="Listenabsatz"/>
+        <w:numPr>
+          <w:ilvl w:val="1"/>
+          <w:numId w:val="7"/>
+        </w:numPr>
+        <w:tabs>
+          <w:tab w:val="left" w:pos="4111"/>
+        </w:tabs>
+      </w:pPr>
+      <w:r>
+        <w:t xml:space="preserve">Health </w:t>
+      </w:r>
+      <w:r>
+        <w:tab/>
+        <w:t>= 10</w:t>
+      </w:r>
+      <w:r>
+        <w:t>0</w:t>
+      </w:r>
+      <w:r>
+        <w:t>0 HP</w:t>
+      </w:r>
+    </w:p>
+    <w:p>
+      <w:pPr>
+        <w:pStyle w:val="Listenabsatz"/>
+        <w:numPr>
+          <w:ilvl w:val="1"/>
+          <w:numId w:val="7"/>
+        </w:numPr>
+        <w:tabs>
+          <w:tab w:val="left" w:pos="4111"/>
+        </w:tabs>
+      </w:pPr>
+      <w:r>
+        <w:t>Thruster S</w:t>
+      </w:r>
+      <w:r>
+        <w:t>trength</w:t>
+      </w:r>
+      <w:r>
+        <w:tab/>
+        <w:t xml:space="preserve">= </w:t>
+      </w:r>
+      <w:r>
+        <w:t>4</w:t>
+      </w:r>
+      <w:r>
+        <w:t>00 m/s</w:t>
+      </w:r>
+    </w:p>
+    <w:p>
+      <w:pPr>
+        <w:pStyle w:val="Listenabsatz"/>
+        <w:numPr>
+          <w:ilvl w:val="1"/>
+          <w:numId w:val="7"/>
+        </w:numPr>
+        <w:tabs>
+          <w:tab w:val="left" w:pos="4111"/>
+        </w:tabs>
+      </w:pPr>
+      <w:r>
+        <w:t>Maximum Speed</w:t>
+      </w:r>
+      <w:r>
+        <w:tab/>
+        <w:t>= 500 m/s</w:t>
+      </w:r>
+    </w:p>
+    <w:p>
+      <w:pPr>
+        <w:pStyle w:val="Listenabsatz"/>
+        <w:numPr>
+          <w:ilvl w:val="1"/>
+          <w:numId w:val="7"/>
+        </w:numPr>
+        <w:tabs>
+          <w:tab w:val="left" w:pos="4111"/>
+        </w:tabs>
+      </w:pPr>
+      <w:r>
+        <w:t xml:space="preserve">Turn Acceleration </w:t>
+      </w:r>
+      <w:r>
+        <w:tab/>
+        <w:t>= 10 rad/2</w:t>
+      </w:r>
+    </w:p>
+    <w:p>
+      <w:pPr>
+        <w:pStyle w:val="Listenabsatz"/>
+        <w:numPr>
+          <w:ilvl w:val="1"/>
+          <w:numId w:val="7"/>
+        </w:numPr>
+        <w:tabs>
+          <w:tab w:val="left" w:pos="4111"/>
+        </w:tabs>
+      </w:pPr>
+      <w:r>
+        <w:t>Turn Speed</w:t>
+      </w:r>
+      <w:r>
+        <w:tab/>
+        <w:t>= 1 rad/s</w:t>
+      </w:r>
+    </w:p>
+    <w:p>
+      <w:pPr>
+        <w:pStyle w:val="Listenabsatz"/>
+        <w:numPr>
+          <w:ilvl w:val="1"/>
+          <w:numId w:val="7"/>
+        </w:numPr>
+        <w:tabs>
+          <w:tab w:val="left" w:pos="4111"/>
+        </w:tabs>
+      </w:pPr>
+      <w:r>
+        <w:t xml:space="preserve">Mass </w:t>
+      </w:r>
+      <w:r>
+        <w:tab/>
+        <w:t>= 2 T</w:t>
+      </w:r>
+      <w:r>
+        <w:t>o</w:t>
+      </w:r>
+      <w:r>
+        <w:t>ns</w:t>
+      </w:r>
+    </w:p>
+    <w:p>
+      <w:pPr>
+        <w:pStyle w:val="Listenabsatz"/>
+        <w:numPr>
+          <w:ilvl w:val="0"/>
+          <w:numId w:val="7"/>
+        </w:numPr>
+        <w:tabs>
+          <w:tab w:val="left" w:pos="4111"/>
+        </w:tabs>
+        <w:rPr>
+          <w:color w:val="FF0000"/>
+        </w:rPr>
+      </w:pPr>
+      <w:r>
+        <w:rPr>
+          <w:color w:val="FF0000"/>
+        </w:rPr>
+        <w:t>[REDACTED]</w:t>
+      </w:r>
+    </w:p>
+    <w:p>
+      <w:pPr>
+        <w:pStyle w:val="Listenabsatz"/>
+        <w:numPr>
+          <w:ilvl w:val="1"/>
+          <w:numId w:val="7"/>
+        </w:numPr>
+        <w:tabs>
+          <w:tab w:val="left" w:pos="4111"/>
+        </w:tabs>
+        <w:rPr>
+          <w:color w:val="FF0000"/>
+        </w:rPr>
+      </w:pPr>
+      <w:r>
+        <w:rPr>
+          <w:color w:val="FF0000"/>
+        </w:rPr>
+        <w:t>[REDACTED]</w:t>
+      </w:r>
+    </w:p>
+    <w:p>
+      <w:pPr>
+        <w:pStyle w:val="Listenabsatz"/>
+        <w:numPr>
+          <w:ilvl w:val="1"/>
+          <w:numId w:val="7"/>
+        </w:numPr>
+        <w:tabs>
+          <w:tab w:val="left" w:pos="4111"/>
+        </w:tabs>
+        <w:rPr>
+          <w:color w:val="FF0000"/>
+        </w:rPr>
+      </w:pPr>
+      <w:r>
+        <w:rPr>
+          <w:color w:val="FF0000"/>
+        </w:rPr>
+        <w:t>[REDACTED]</w:t>
+      </w:r>
+    </w:p>
+    <w:p>
+      <w:pPr>
+        <w:pStyle w:val="Listenabsatz"/>
+        <w:numPr>
+          <w:ilvl w:val="1"/>
+          <w:numId w:val="7"/>
+        </w:numPr>
+        <w:tabs>
+          <w:tab w:val="left" w:pos="4111"/>
+        </w:tabs>
+        <w:rPr>
+          <w:color w:val="FF0000"/>
+        </w:rPr>
+      </w:pPr>
+      <w:r>
+        <w:rPr>
+          <w:color w:val="FF0000"/>
+        </w:rPr>
+        <w:t>[REDACTED]</w:t>
+      </w:r>
+    </w:p>
     <w:sectPr>
       <w:headerReference w:type="even" r:id="rId8"/>
       <w:headerReference w:type="default" r:id="rId9"/>
@@ -1257,6 +1644,92 @@
     </w:lvl>
   </w:abstractNum>
   <w:abstractNum w:abstractNumId="1" w15:restartNumberingAfterBreak="0">
+    <w:nsid w:val="10D57C62"/>
+    <w:multiLevelType w:val="hybridMultilevel"/>
+    <w:tmpl w:val="065C4788"/>
+    <w:lvl w:ilvl="0" w:tplc="0407000F">
+      <w:start w:val="1"/>
+      <w:numFmt w:val="decimal"/>
+      <w:lvlText w:val="%1."/>
+      <w:lvlJc w:val="left"/>
+      <w:pPr>
+        <w:ind w:left="720" w:hanging="360"/>
+      </w:pPr>
+    </w:lvl>
+    <w:lvl w:ilvl="1" w:tplc="04070019">
+      <w:start w:val="1"/>
+      <w:numFmt w:val="lowerLetter"/>
+      <w:lvlText w:val="%2."/>
+      <w:lvlJc w:val="left"/>
+      <w:pPr>
+        <w:ind w:left="1440" w:hanging="360"/>
+      </w:pPr>
+    </w:lvl>
+    <w:lvl w:ilvl="2" w:tplc="0407001B" w:tentative="1">
+      <w:start w:val="1"/>
+      <w:numFmt w:val="lowerRoman"/>
+      <w:lvlText w:val="%3."/>
+      <w:lvlJc w:val="right"/>
+      <w:pPr>
+        <w:ind w:left="2160" w:hanging="180"/>
+      </w:pPr>
+    </w:lvl>
+    <w:lvl w:ilvl="3" w:tplc="0407000F" w:tentative="1">
+      <w:start w:val="1"/>
+      <w:numFmt w:val="decimal"/>
+      <w:lvlText w:val="%4."/>
+      <w:lvlJc w:val="left"/>
+      <w:pPr>
+        <w:ind w:left="2880" w:hanging="360"/>
+      </w:pPr>
+    </w:lvl>
+    <w:lvl w:ilvl="4" w:tplc="04070019" w:tentative="1">
+      <w:start w:val="1"/>
+      <w:numFmt w:val="lowerLetter"/>
+      <w:lvlText w:val="%5."/>
+      <w:lvlJc w:val="left"/>
+      <w:pPr>
+        <w:ind w:left="3600" w:hanging="360"/>
+      </w:pPr>
+    </w:lvl>
+    <w:lvl w:ilvl="5" w:tplc="0407001B" w:tentative="1">
+      <w:start w:val="1"/>
+      <w:numFmt w:val="lowerRoman"/>
+      <w:lvlText w:val="%6."/>
+      <w:lvlJc w:val="right"/>
+      <w:pPr>
+        <w:ind w:left="4320" w:hanging="180"/>
+      </w:pPr>
+    </w:lvl>
+    <w:lvl w:ilvl="6" w:tplc="0407000F" w:tentative="1">
+      <w:start w:val="1"/>
+      <w:numFmt w:val="decimal"/>
+      <w:lvlText w:val="%7."/>
+      <w:lvlJc w:val="left"/>
+      <w:pPr>
+        <w:ind w:left="5040" w:hanging="360"/>
+      </w:pPr>
+    </w:lvl>
+    <w:lvl w:ilvl="7" w:tplc="04070019" w:tentative="1">
+      <w:start w:val="1"/>
+      <w:numFmt w:val="lowerLetter"/>
+      <w:lvlText w:val="%8."/>
+      <w:lvlJc w:val="left"/>
+      <w:pPr>
+        <w:ind w:left="5760" w:hanging="360"/>
+      </w:pPr>
+    </w:lvl>
+    <w:lvl w:ilvl="8" w:tplc="0407001B" w:tentative="1">
+      <w:start w:val="1"/>
+      <w:numFmt w:val="lowerRoman"/>
+      <w:lvlText w:val="%9."/>
+      <w:lvlJc w:val="right"/>
+      <w:pPr>
+        <w:ind w:left="6480" w:hanging="180"/>
+      </w:pPr>
+    </w:lvl>
+  </w:abstractNum>
+  <w:abstractNum w:abstractNumId="2" w15:restartNumberingAfterBreak="0">
     <w:nsid w:val="2C905CEC"/>
     <w:multiLevelType w:val="hybridMultilevel"/>
     <w:tmpl w:val="21C83940"/>
@@ -1342,7 +1815,7 @@
       </w:pPr>
     </w:lvl>
   </w:abstractNum>
-  <w:abstractNum w:abstractNumId="2" w15:restartNumberingAfterBreak="0">
+  <w:abstractNum w:abstractNumId="3" w15:restartNumberingAfterBreak="0">
     <w:nsid w:val="364061B9"/>
     <w:multiLevelType w:val="hybridMultilevel"/>
     <w:tmpl w:val="77045906"/>
@@ -1455,7 +1928,7 @@
       </w:rPr>
     </w:lvl>
   </w:abstractNum>
-  <w:abstractNum w:abstractNumId="3" w15:restartNumberingAfterBreak="0">
+  <w:abstractNum w:abstractNumId="4" w15:restartNumberingAfterBreak="0">
     <w:nsid w:val="57A92D72"/>
     <w:multiLevelType w:val="hybridMultilevel"/>
     <w:tmpl w:val="B8F06816"/>
@@ -1568,7 +2041,7 @@
       </w:rPr>
     </w:lvl>
   </w:abstractNum>
-  <w:abstractNum w:abstractNumId="4" w15:restartNumberingAfterBreak="0">
+  <w:abstractNum w:abstractNumId="5" w15:restartNumberingAfterBreak="0">
     <w:nsid w:val="57E0668E"/>
     <w:multiLevelType w:val="hybridMultilevel"/>
     <w:tmpl w:val="3766CE0E"/>
@@ -1681,19 +2154,138 @@
       </w:rPr>
     </w:lvl>
   </w:abstractNum>
+  <w:abstractNum w:abstractNumId="6" w15:restartNumberingAfterBreak="0">
+    <w:nsid w:val="65D15E9E"/>
+    <w:multiLevelType w:val="hybridMultilevel"/>
+    <w:tmpl w:val="FD4E44B6"/>
+    <w:lvl w:ilvl="0" w:tplc="0407000F">
+      <w:start w:val="1"/>
+      <w:numFmt w:val="decimal"/>
+      <w:lvlText w:val="%1."/>
+      <w:lvlJc w:val="left"/>
+      <w:pPr>
+        <w:ind w:left="720" w:hanging="360"/>
+      </w:pPr>
+      <w:rPr>
+        <w:rFonts w:hint="default"/>
+      </w:rPr>
+    </w:lvl>
+    <w:lvl w:ilvl="1" w:tplc="0407000F">
+      <w:start w:val="1"/>
+      <w:numFmt w:val="decimal"/>
+      <w:lvlText w:val="%2."/>
+      <w:lvlJc w:val="left"/>
+      <w:pPr>
+        <w:ind w:left="1440" w:hanging="360"/>
+      </w:pPr>
+      <w:rPr>
+        <w:rFonts w:hint="default"/>
+      </w:rPr>
+    </w:lvl>
+    <w:lvl w:ilvl="2" w:tplc="04070005" w:tentative="1">
+      <w:start w:val="1"/>
+      <w:numFmt w:val="bullet"/>
+      <w:lvlText w:val=""/>
+      <w:lvlJc w:val="left"/>
+      <w:pPr>
+        <w:ind w:left="2160" w:hanging="360"/>
+      </w:pPr>
+      <w:rPr>
+        <w:rFonts w:ascii="Wingdings" w:hAnsi="Wingdings" w:hint="default"/>
+      </w:rPr>
+    </w:lvl>
+    <w:lvl w:ilvl="3" w:tplc="04070001" w:tentative="1">
+      <w:start w:val="1"/>
+      <w:numFmt w:val="bullet"/>
+      <w:lvlText w:val=""/>
+      <w:lvlJc w:val="left"/>
+      <w:pPr>
+        <w:ind w:left="2880" w:hanging="360"/>
+      </w:pPr>
+      <w:rPr>
+        <w:rFonts w:ascii="Symbol" w:hAnsi="Symbol" w:hint="default"/>
+      </w:rPr>
+    </w:lvl>
+    <w:lvl w:ilvl="4" w:tplc="04070003" w:tentative="1">
+      <w:start w:val="1"/>
+      <w:numFmt w:val="bullet"/>
+      <w:lvlText w:val="o"/>
+      <w:lvlJc w:val="left"/>
+      <w:pPr>
+        <w:ind w:left="3600" w:hanging="360"/>
+      </w:pPr>
+      <w:rPr>
+        <w:rFonts w:ascii="Courier New" w:hAnsi="Courier New" w:cs="Courier New" w:hint="default"/>
+      </w:rPr>
+    </w:lvl>
+    <w:lvl w:ilvl="5" w:tplc="04070005" w:tentative="1">
+      <w:start w:val="1"/>
+      <w:numFmt w:val="bullet"/>
+      <w:lvlText w:val=""/>
+      <w:lvlJc w:val="left"/>
+      <w:pPr>
+        <w:ind w:left="4320" w:hanging="360"/>
+      </w:pPr>
+      <w:rPr>
+        <w:rFonts w:ascii="Wingdings" w:hAnsi="Wingdings" w:hint="default"/>
+      </w:rPr>
+    </w:lvl>
+    <w:lvl w:ilvl="6" w:tplc="04070001" w:tentative="1">
+      <w:start w:val="1"/>
+      <w:numFmt w:val="bullet"/>
+      <w:lvlText w:val=""/>
+      <w:lvlJc w:val="left"/>
+      <w:pPr>
+        <w:ind w:left="5040" w:hanging="360"/>
+      </w:pPr>
+      <w:rPr>
+        <w:rFonts w:ascii="Symbol" w:hAnsi="Symbol" w:hint="default"/>
+      </w:rPr>
+    </w:lvl>
+    <w:lvl w:ilvl="7" w:tplc="04070003" w:tentative="1">
+      <w:start w:val="1"/>
+      <w:numFmt w:val="bullet"/>
+      <w:lvlText w:val="o"/>
+      <w:lvlJc w:val="left"/>
+      <w:pPr>
+        <w:ind w:left="5760" w:hanging="360"/>
+      </w:pPr>
+      <w:rPr>
+        <w:rFonts w:ascii="Courier New" w:hAnsi="Courier New" w:cs="Courier New" w:hint="default"/>
+      </w:rPr>
+    </w:lvl>
+    <w:lvl w:ilvl="8" w:tplc="04070005" w:tentative="1">
+      <w:start w:val="1"/>
+      <w:numFmt w:val="bullet"/>
+      <w:lvlText w:val=""/>
+      <w:lvlJc w:val="left"/>
+      <w:pPr>
+        <w:ind w:left="6480" w:hanging="360"/>
+      </w:pPr>
+      <w:rPr>
+        <w:rFonts w:ascii="Wingdings" w:hAnsi="Wingdings" w:hint="default"/>
+      </w:rPr>
+    </w:lvl>
+  </w:abstractNum>
   <w:num w:numId="1">
-    <w:abstractNumId w:val="4"/>
+    <w:abstractNumId w:val="5"/>
   </w:num>
   <w:num w:numId="2">
-    <w:abstractNumId w:val="2"/>
+    <w:abstractNumId w:val="3"/>
   </w:num>
   <w:num w:numId="3">
-    <w:abstractNumId w:val="3"/>
+    <w:abstractNumId w:val="4"/>
   </w:num>
   <w:num w:numId="4">
     <w:abstractNumId w:val="0"/>
   </w:num>
   <w:num w:numId="5">
+    <w:abstractNumId w:val="2"/>
+  </w:num>
+  <w:num w:numId="6">
+    <w:abstractNumId w:val="6"/>
+  </w:num>
+  <w:num w:numId="7">
     <w:abstractNumId w:val="1"/>
   </w:num>
 </w:numbering>
@@ -2710,7 +3302,7 @@
 </file>
 
 <file path=customXml/itemProps1.xml><?xml version="1.0" encoding="utf-8"?>
-<ds:datastoreItem xmlns:ds="http://schemas.openxmlformats.org/officeDocument/2006/customXml" ds:itemID="{88D87360-A6BE-48E5-8D58-71C33F1C703A}">
+<ds:datastoreItem xmlns:ds="http://schemas.openxmlformats.org/officeDocument/2006/customXml" ds:itemID="{0FCB9097-679A-415D-9457-DDBE2ABFC426}">
   <ds:schemaRefs>
     <ds:schemaRef ds:uri="http://schemas.openxmlformats.org/officeDocument/2006/bibliography"/>
   </ds:schemaRefs>

</xml_diff>

<commit_message>
Added Gold/Silver gameplay and Notes
</commit_message>
<xml_diff>
--- a/HomeFudge/Doc/Home Fudge.docx
+++ b/HomeFudge/Doc/Home Fudge.docx
@@ -157,15 +157,7 @@
         <w:t xml:space="preserve">The basic idea of the Game Prototype is to </w:t>
       </w:r>
       <w:r>
-        <w:t xml:space="preserve">have a Destroyer equipped </w:t>
-      </w:r>
-      <w:proofErr w:type="gramStart"/>
-      <w:r>
-        <w:t>with</w:t>
-      </w:r>
-      <w:proofErr w:type="gramEnd"/>
-      <w:r>
-        <w:t>:</w:t>
+        <w:t>have a Destroyer equipped with:</w:t>
       </w:r>
     </w:p>
     <w:p>
@@ -177,7 +169,13 @@
         </w:numPr>
       </w:pPr>
       <w:r>
-        <w:t>One Gatling Turret for PD</w:t>
+        <w:t xml:space="preserve">One Gatling </w:t>
+      </w:r>
+      <w:r>
+        <w:t>Turret for Point Defence</w:t>
+      </w:r>
+      <w:r>
+        <w:t xml:space="preserve"> (PD)</w:t>
       </w:r>
     </w:p>
     <w:p>
@@ -216,15 +214,10 @@
         <w:t>capabilities</w:t>
       </w:r>
       <w:r>
-        <w:t xml:space="preserve">. There will be many Vector3 Calculations for Bullets, Aiming and Movement. This will decide how many moving Objects </w:t>
-      </w:r>
-      <w:proofErr w:type="gramStart"/>
-      <w:r>
-        <w:t>are rendered</w:t>
-      </w:r>
-      <w:proofErr w:type="gramEnd"/>
-      <w:r>
-        <w:t xml:space="preserve"> on the scene.</w:t>
+        <w:t xml:space="preserve">. </w:t>
+      </w:r>
+      <w:r>
+        <w:t>There will be many Vector3 Calculations for Bullets, Aiming and Movement. This will decide how many moving Objects are rendered on the scene.</w:t>
       </w:r>
     </w:p>
     <w:p/>
@@ -310,10 +303,7 @@
         <w:tab/>
       </w:r>
       <w:r>
-        <w:t xml:space="preserve">Pitch </w:t>
-      </w:r>
-      <w:r>
-        <w:t xml:space="preserve">Up </w:t>
+        <w:t xml:space="preserve">Pitch Up </w:t>
       </w:r>
     </w:p>
     <w:p>
@@ -334,10 +324,7 @@
         <w:tab/>
       </w:r>
       <w:r>
-        <w:t>Yaw Left</w:t>
-      </w:r>
-      <w:r>
-        <w:t xml:space="preserve"> </w:t>
+        <w:t xml:space="preserve">Yaw Left </w:t>
       </w:r>
     </w:p>
     <w:p>
@@ -734,9 +721,16 @@
       <w:bookmarkEnd w:id="8"/>
       <w:bookmarkEnd w:id="9"/>
     </w:p>
-    <w:p>
-      <w:r>
-        <w:t xml:space="preserve">Bronze Prototype for the worst-case scenario. Asteroids will be randomly spawn around the Player ship. With a random Wight to how many </w:t>
+    <w:p/>
+    <w:p>
+      <w:r>
+        <w:rPr>
+          <w:rStyle w:val="berschrift4Zchn"/>
+        </w:rPr>
+        <w:t>Bronze Prototype</w:t>
+      </w:r>
+      <w:r>
+        <w:t xml:space="preserve"> for the worst-case scenario. Asteroids will be randomly spawn around the Player ship. With a random Wight to how many </w:t>
       </w:r>
       <w:r>
         <w:t>small-</w:t>
@@ -779,19 +773,76 @@
       <w:r>
         <w:t xml:space="preserve">Large Asteroids brake up to one or tree small Asteroids. </w:t>
       </w:r>
+      <w:r>
+        <w:t xml:space="preserve">Asteroids will reaper </w:t>
+      </w:r>
+      <w:r>
+        <w:t>on the other side</w:t>
+      </w:r>
+      <w:r>
+        <w:t xml:space="preserve"> after going out of bounds. The world is a Sphere with a radius of 25 Kilometres. The Player will also be teleported to the opposite site if he moves to the Skysphere. The best tactic is to move around the centre and not move near the borders of the world. The borders will hide Asteroids and the Player has less reaction time to destroy or evade them.</w:t>
+      </w:r>
     </w:p>
     <w:p/>
     <w:p>
-      <w:pPr>
+      <w:r>
+        <w:rPr>
+          <w:rStyle w:val="berschrift4Zchn"/>
+        </w:rPr>
+        <w:t>Silver</w:t>
+      </w:r>
+      <w:r>
+        <w:rPr>
+          <w:rStyle w:val="berschrift4Zchn"/>
+        </w:rPr>
+        <w:t xml:space="preserve"> Prototype</w:t>
+      </w:r>
+      <w:r>
+        <w:t xml:space="preserve"> for the best-case scenario. </w:t>
+      </w:r>
+      <w:r>
+        <w:t>The Asteroids are similar to the Bronze P</w:t>
+      </w:r>
+      <w:r>
+        <w:t>rototype, but they will be stationary to preserver performance. All Asteroids have a simple Sphere hitbox.</w:t>
+      </w:r>
+      <w:r>
         <w:rPr>
           <w:color w:val="FF0000"/>
         </w:rPr>
-      </w:pPr>
+        <w:t xml:space="preserve"> </w:t>
+      </w:r>
       <w:r>
         <w:rPr>
           <w:color w:val="FF0000"/>
         </w:rPr>
-        <w:t xml:space="preserve">Gold Prototype for the best-case scenario. </w:t>
+        <w:t>[REDACTED]</w:t>
+      </w:r>
+    </w:p>
+    <w:p/>
+    <w:p>
+      <w:r>
+        <w:rPr>
+          <w:rStyle w:val="berschrift4Zchn"/>
+        </w:rPr>
+        <w:t>Gold Prototype</w:t>
+      </w:r>
+      <w:r>
+        <w:rPr>
+          <w:rFonts w:ascii="Cascadia Code SemiBold" w:hAnsi="Cascadia Code SemiBold"/>
+        </w:rPr>
+        <w:t xml:space="preserve"> </w:t>
+      </w:r>
+      <w:r>
+        <w:t>same as Silver but additionally multiplayer player will compete or play together against AI Enemies.</w:t>
+      </w:r>
+    </w:p>
+    <w:p>
+      <w:r>
+        <w:rPr>
+          <w:color w:val="FF0000"/>
+        </w:rPr>
+        <w:t>[REDACTED]</w:t>
       </w:r>
     </w:p>
     <w:p/>
@@ -808,6 +859,8 @@
       <w:r>
         <w:br w:type="page"/>
       </w:r>
+      <w:bookmarkStart w:id="12" w:name="_GoBack"/>
+      <w:bookmarkEnd w:id="12"/>
     </w:p>
     <w:p>
       <w:pPr>
@@ -1091,10 +1144,7 @@
       </w:r>
       <w:r>
         <w:tab/>
-        <w:t xml:space="preserve">= 1 </w:t>
-      </w:r>
-      <w:r>
-        <w:t>Kilometres</w:t>
+        <w:t>= 1 Kilometres</w:t>
       </w:r>
     </w:p>
     <w:p>
@@ -1186,6 +1236,187 @@
         <w:rPr>
           <w:color w:val="FF0000"/>
         </w:rPr>
+        <w:t xml:space="preserve">[REDACTED] </w:t>
+      </w:r>
+    </w:p>
+    <w:p>
+      <w:pPr>
+        <w:pStyle w:val="Listenabsatz"/>
+        <w:numPr>
+          <w:ilvl w:val="1"/>
+          <w:numId w:val="5"/>
+        </w:numPr>
+        <w:tabs>
+          <w:tab w:val="left" w:pos="4111"/>
+        </w:tabs>
+        <w:rPr>
+          <w:color w:val="FF0000"/>
+        </w:rPr>
+      </w:pPr>
+      <w:r>
+        <w:rPr>
+          <w:color w:val="FF0000"/>
+        </w:rPr>
+        <w:t>[REDACTED]</w:t>
+      </w:r>
+    </w:p>
+    <w:p>
+      <w:pPr>
+        <w:tabs>
+          <w:tab w:val="left" w:pos="4111"/>
+        </w:tabs>
+      </w:pPr>
+      <w:r>
+        <w:t>Ships:</w:t>
+      </w:r>
+    </w:p>
+    <w:p>
+      <w:pPr>
+        <w:pStyle w:val="Listenabsatz"/>
+        <w:numPr>
+          <w:ilvl w:val="0"/>
+          <w:numId w:val="7"/>
+        </w:numPr>
+        <w:tabs>
+          <w:tab w:val="left" w:pos="4111"/>
+        </w:tabs>
+      </w:pPr>
+      <w:r>
+        <w:t>Destroyer</w:t>
+      </w:r>
+    </w:p>
+    <w:p>
+      <w:pPr>
+        <w:pStyle w:val="Listenabsatz"/>
+        <w:numPr>
+          <w:ilvl w:val="1"/>
+          <w:numId w:val="7"/>
+        </w:numPr>
+        <w:tabs>
+          <w:tab w:val="left" w:pos="4111"/>
+        </w:tabs>
+      </w:pPr>
+      <w:r>
+        <w:t xml:space="preserve">Health </w:t>
+      </w:r>
+      <w:r>
+        <w:tab/>
+        <w:t>= 10</w:t>
+      </w:r>
+      <w:r>
+        <w:t>0</w:t>
+      </w:r>
+      <w:r>
+        <w:t>0 HP</w:t>
+      </w:r>
+    </w:p>
+    <w:p>
+      <w:pPr>
+        <w:pStyle w:val="Listenabsatz"/>
+        <w:numPr>
+          <w:ilvl w:val="1"/>
+          <w:numId w:val="7"/>
+        </w:numPr>
+        <w:tabs>
+          <w:tab w:val="left" w:pos="4111"/>
+        </w:tabs>
+      </w:pPr>
+      <w:r>
+        <w:t>Thruster S</w:t>
+      </w:r>
+      <w:r>
+        <w:t>trength</w:t>
+      </w:r>
+      <w:r>
+        <w:tab/>
+        <w:t xml:space="preserve">= </w:t>
+      </w:r>
+      <w:r>
+        <w:t>4</w:t>
+      </w:r>
+      <w:r>
+        <w:t>00 m/s</w:t>
+      </w:r>
+    </w:p>
+    <w:p>
+      <w:pPr>
+        <w:pStyle w:val="Listenabsatz"/>
+        <w:numPr>
+          <w:ilvl w:val="1"/>
+          <w:numId w:val="7"/>
+        </w:numPr>
+        <w:tabs>
+          <w:tab w:val="left" w:pos="4111"/>
+        </w:tabs>
+      </w:pPr>
+      <w:r>
+        <w:t>Maximum Speed</w:t>
+      </w:r>
+      <w:r>
+        <w:tab/>
+        <w:t>= 500 m/s</w:t>
+      </w:r>
+    </w:p>
+    <w:p>
+      <w:pPr>
+        <w:pStyle w:val="Listenabsatz"/>
+        <w:numPr>
+          <w:ilvl w:val="1"/>
+          <w:numId w:val="7"/>
+        </w:numPr>
+        <w:tabs>
+          <w:tab w:val="left" w:pos="4111"/>
+        </w:tabs>
+      </w:pPr>
+      <w:r>
+        <w:t xml:space="preserve">Turn Acceleration </w:t>
+      </w:r>
+      <w:r>
+        <w:tab/>
+        <w:t>= 10 rad/2</w:t>
+      </w:r>
+    </w:p>
+    <w:p>
+      <w:pPr>
+        <w:pStyle w:val="Listenabsatz"/>
+        <w:numPr>
+          <w:ilvl w:val="1"/>
+          <w:numId w:val="7"/>
+        </w:numPr>
+        <w:tabs>
+          <w:tab w:val="left" w:pos="4111"/>
+        </w:tabs>
+      </w:pPr>
+      <w:r>
+        <w:t>Turn Speed</w:t>
+      </w:r>
+      <w:r>
+        <w:tab/>
+        <w:t>= 1 rad/s</w:t>
+      </w:r>
+    </w:p>
+    <w:p>
+      <w:pPr>
+        <w:pStyle w:val="Listenabsatz"/>
+        <w:numPr>
+          <w:ilvl w:val="1"/>
+          <w:numId w:val="7"/>
+        </w:numPr>
+        <w:tabs>
+          <w:tab w:val="left" w:pos="4111"/>
+        </w:tabs>
+      </w:pPr>
+      <w:r>
+        <w:t xml:space="preserve">Mass </w:t>
+      </w:r>
+      <w:r>
+        <w:tab/>
+        <w:t xml:space="preserve">= </w:t>
+      </w:r>
+      <w:r>
+        <w:rPr>
+          <w:color w:val="FF0000"/>
+        </w:rPr>
         <w:t>[REDACTED]</w:t>
       </w:r>
       <w:r>
@@ -1194,13 +1425,22 @@
         </w:rPr>
         <w:t xml:space="preserve"> </w:t>
       </w:r>
-    </w:p>
-    <w:p>
-      <w:pPr>
-        <w:pStyle w:val="Listenabsatz"/>
-        <w:numPr>
-          <w:ilvl w:val="1"/>
-          <w:numId w:val="5"/>
+      <w:r>
+        <w:t>T</w:t>
+      </w:r>
+      <w:r>
+        <w:t>o</w:t>
+      </w:r>
+      <w:r>
+        <w:t>ns</w:t>
+      </w:r>
+    </w:p>
+    <w:p>
+      <w:pPr>
+        <w:pStyle w:val="Listenabsatz"/>
+        <w:numPr>
+          <w:ilvl w:val="0"/>
+          <w:numId w:val="7"/>
         </w:numPr>
         <w:tabs>
           <w:tab w:val="left" w:pos="4111"/>
@@ -1218,31 +1458,6 @@
     </w:p>
     <w:p>
       <w:pPr>
-        <w:tabs>
-          <w:tab w:val="left" w:pos="4111"/>
-        </w:tabs>
-      </w:pPr>
-      <w:r>
-        <w:t>Ships:</w:t>
-      </w:r>
-    </w:p>
-    <w:p>
-      <w:pPr>
-        <w:pStyle w:val="Listenabsatz"/>
-        <w:numPr>
-          <w:ilvl w:val="0"/>
-          <w:numId w:val="7"/>
-        </w:numPr>
-        <w:tabs>
-          <w:tab w:val="left" w:pos="4111"/>
-        </w:tabs>
-      </w:pPr>
-      <w:r>
-        <w:t>Destroyer</w:t>
-      </w:r>
-    </w:p>
-    <w:p>
-      <w:pPr>
         <w:pStyle w:val="Listenabsatz"/>
         <w:numPr>
           <w:ilvl w:val="1"/>
@@ -1251,151 +1466,22 @@
         <w:tabs>
           <w:tab w:val="left" w:pos="4111"/>
         </w:tabs>
-      </w:pPr>
-      <w:r>
-        <w:t xml:space="preserve">Health </w:t>
-      </w:r>
-      <w:r>
-        <w:tab/>
-        <w:t>= 10</w:t>
-      </w:r>
-      <w:r>
-        <w:t>0</w:t>
-      </w:r>
-      <w:r>
-        <w:t>0 HP</w:t>
-      </w:r>
-    </w:p>
-    <w:p>
-      <w:pPr>
-        <w:pStyle w:val="Listenabsatz"/>
-        <w:numPr>
-          <w:ilvl w:val="1"/>
-          <w:numId w:val="7"/>
-        </w:numPr>
-        <w:tabs>
-          <w:tab w:val="left" w:pos="4111"/>
-        </w:tabs>
-      </w:pPr>
-      <w:r>
-        <w:t>Thruster S</w:t>
-      </w:r>
-      <w:r>
-        <w:t>trength</w:t>
-      </w:r>
-      <w:r>
-        <w:tab/>
-        <w:t xml:space="preserve">= </w:t>
-      </w:r>
-      <w:r>
-        <w:t>4</w:t>
-      </w:r>
-      <w:r>
-        <w:t>00 m/s</w:t>
-      </w:r>
-    </w:p>
-    <w:p>
-      <w:pPr>
-        <w:pStyle w:val="Listenabsatz"/>
-        <w:numPr>
-          <w:ilvl w:val="1"/>
-          <w:numId w:val="7"/>
-        </w:numPr>
-        <w:tabs>
-          <w:tab w:val="left" w:pos="4111"/>
-        </w:tabs>
-      </w:pPr>
-      <w:r>
-        <w:t>Maximum Speed</w:t>
-      </w:r>
-      <w:r>
-        <w:tab/>
-        <w:t>= 500 m/s</w:t>
-      </w:r>
-    </w:p>
-    <w:p>
-      <w:pPr>
-        <w:pStyle w:val="Listenabsatz"/>
-        <w:numPr>
-          <w:ilvl w:val="1"/>
-          <w:numId w:val="7"/>
-        </w:numPr>
-        <w:tabs>
-          <w:tab w:val="left" w:pos="4111"/>
-        </w:tabs>
-      </w:pPr>
-      <w:r>
-        <w:t xml:space="preserve">Turn Acceleration </w:t>
-      </w:r>
-      <w:r>
-        <w:tab/>
-        <w:t>= 10 rad/2</w:t>
-      </w:r>
-    </w:p>
-    <w:p>
-      <w:pPr>
-        <w:pStyle w:val="Listenabsatz"/>
-        <w:numPr>
-          <w:ilvl w:val="1"/>
-          <w:numId w:val="7"/>
-        </w:numPr>
-        <w:tabs>
-          <w:tab w:val="left" w:pos="4111"/>
-        </w:tabs>
-      </w:pPr>
-      <w:r>
-        <w:t>Turn Speed</w:t>
-      </w:r>
-      <w:r>
-        <w:tab/>
-        <w:t>= 1 rad/s</w:t>
-      </w:r>
-    </w:p>
-    <w:p>
-      <w:pPr>
-        <w:pStyle w:val="Listenabsatz"/>
-        <w:numPr>
-          <w:ilvl w:val="1"/>
-          <w:numId w:val="7"/>
-        </w:numPr>
-        <w:tabs>
-          <w:tab w:val="left" w:pos="4111"/>
-        </w:tabs>
-      </w:pPr>
-      <w:r>
-        <w:t xml:space="preserve">Mass </w:t>
-      </w:r>
-      <w:r>
-        <w:tab/>
-        <w:t xml:space="preserve">= </w:t>
-      </w:r>
+        <w:rPr>
+          <w:color w:val="FF0000"/>
+        </w:rPr>
+      </w:pPr>
       <w:r>
         <w:rPr>
           <w:color w:val="FF0000"/>
         </w:rPr>
         <w:t>[REDACTED]</w:t>
       </w:r>
-      <w:r>
-        <w:rPr>
-          <w:color w:val="FF0000"/>
-        </w:rPr>
-        <w:t xml:space="preserve"> </w:t>
-      </w:r>
-      <w:r>
-        <w:t>T</w:t>
-      </w:r>
-      <w:r>
-        <w:t>o</w:t>
-      </w:r>
-      <w:r>
-        <w:t>ns</w:t>
-      </w:r>
-    </w:p>
-    <w:p>
-      <w:pPr>
-        <w:pStyle w:val="Listenabsatz"/>
-        <w:numPr>
-          <w:ilvl w:val="0"/>
+    </w:p>
+    <w:p>
+      <w:pPr>
+        <w:pStyle w:val="Listenabsatz"/>
+        <w:numPr>
+          <w:ilvl w:val="1"/>
           <w:numId w:val="7"/>
         </w:numPr>
         <w:tabs>
@@ -1432,23 +1518,50 @@
         </w:rPr>
         <w:t>[REDACTED]</w:t>
       </w:r>
-      <w:bookmarkStart w:id="12" w:name="_GoBack"/>
-      <w:bookmarkEnd w:id="12"/>
+    </w:p>
+    <w:p>
+      <w:pPr>
+        <w:tabs>
+          <w:tab w:val="left" w:pos="4111"/>
+        </w:tabs>
+      </w:pPr>
+      <w:r>
+        <w:t>Asteroids:</w:t>
+      </w:r>
+    </w:p>
+    <w:p>
+      <w:pPr>
+        <w:pStyle w:val="Listenabsatz"/>
+        <w:numPr>
+          <w:ilvl w:val="0"/>
+          <w:numId w:val="8"/>
+        </w:numPr>
+        <w:tabs>
+          <w:tab w:val="left" w:pos="4111"/>
+        </w:tabs>
+      </w:pPr>
+      <w:r>
+        <w:t>Large Asteroid</w:t>
+      </w:r>
     </w:p>
     <w:p>
       <w:pPr>
         <w:pStyle w:val="Listenabsatz"/>
         <w:numPr>
           <w:ilvl w:val="1"/>
-          <w:numId w:val="7"/>
-        </w:numPr>
-        <w:tabs>
-          <w:tab w:val="left" w:pos="4111"/>
-        </w:tabs>
-        <w:rPr>
-          <w:color w:val="FF0000"/>
-        </w:rPr>
-      </w:pPr>
+          <w:numId w:val="8"/>
+        </w:numPr>
+        <w:tabs>
+          <w:tab w:val="left" w:pos="4111"/>
+        </w:tabs>
+      </w:pPr>
+      <w:r>
+        <w:t>Health</w:t>
+      </w:r>
+      <w:r>
+        <w:tab/>
+        <w:t xml:space="preserve">= </w:t>
+      </w:r>
       <w:r>
         <w:rPr>
           <w:color w:val="FF0000"/>
@@ -1461,15 +1574,19 @@
         <w:pStyle w:val="Listenabsatz"/>
         <w:numPr>
           <w:ilvl w:val="1"/>
-          <w:numId w:val="7"/>
-        </w:numPr>
-        <w:tabs>
-          <w:tab w:val="left" w:pos="4111"/>
-        </w:tabs>
-        <w:rPr>
-          <w:color w:val="FF0000"/>
-        </w:rPr>
-      </w:pPr>
+          <w:numId w:val="8"/>
+        </w:numPr>
+        <w:tabs>
+          <w:tab w:val="left" w:pos="4111"/>
+        </w:tabs>
+      </w:pPr>
+      <w:r>
+        <w:t>Maximum Speed</w:t>
+      </w:r>
+      <w:r>
+        <w:tab/>
+        <w:t xml:space="preserve">= </w:t>
+      </w:r>
       <w:r>
         <w:rPr>
           <w:color w:val="FF0000"/>
@@ -1479,16 +1596,6 @@
     </w:p>
     <w:p>
       <w:pPr>
-        <w:tabs>
-          <w:tab w:val="left" w:pos="4111"/>
-        </w:tabs>
-      </w:pPr>
-      <w:r>
-        <w:t>Asteroids:</w:t>
-      </w:r>
-    </w:p>
-    <w:p>
-      <w:pPr>
         <w:pStyle w:val="Listenabsatz"/>
         <w:numPr>
           <w:ilvl w:val="0"/>
@@ -1499,7 +1606,7 @@
         </w:tabs>
       </w:pPr>
       <w:r>
-        <w:t>Large Asteroid</w:t>
+        <w:t>Medium Asteroid</w:t>
       </w:r>
     </w:p>
     <w:p>
@@ -1564,7 +1671,7 @@
         </w:tabs>
       </w:pPr>
       <w:r>
-        <w:t>Medium Asteroid</w:t>
+        <w:t>Small Asteroid</w:t>
       </w:r>
     </w:p>
     <w:p>
@@ -1619,83 +1726,110 @@
     </w:p>
     <w:p>
       <w:pPr>
-        <w:pStyle w:val="Listenabsatz"/>
-        <w:numPr>
-          <w:ilvl w:val="0"/>
-          <w:numId w:val="8"/>
-        </w:numPr>
-        <w:tabs>
-          <w:tab w:val="left" w:pos="4111"/>
-        </w:tabs>
-      </w:pPr>
-      <w:r>
-        <w:t>Small Asteroid</w:t>
-      </w:r>
-    </w:p>
-    <w:p>
-      <w:pPr>
-        <w:pStyle w:val="Listenabsatz"/>
-        <w:numPr>
-          <w:ilvl w:val="1"/>
-          <w:numId w:val="8"/>
-        </w:numPr>
-        <w:tabs>
-          <w:tab w:val="left" w:pos="4111"/>
-        </w:tabs>
-      </w:pPr>
-      <w:r>
-        <w:t>Health</w:t>
-      </w:r>
-      <w:r>
-        <w:tab/>
-        <w:t xml:space="preserve">= </w:t>
-      </w:r>
-      <w:r>
+        <w:spacing w:after="160"/>
+      </w:pPr>
+      <w:r>
+        <w:br w:type="page"/>
+      </w:r>
+    </w:p>
+    <w:p>
+      <w:pPr>
+        <w:pStyle w:val="berschrift2"/>
+        <w:pBdr>
+          <w:bottom w:val="single" w:sz="4" w:space="1" w:color="auto"/>
+        </w:pBdr>
+      </w:pPr>
+      <w:r>
+        <w:lastRenderedPageBreak/>
+        <w:t>Some side Notes</w:t>
+      </w:r>
+    </w:p>
+    <w:p>
+      <w:pPr>
+        <w:pStyle w:val="berschrift3"/>
         <w:rPr>
-          <w:color w:val="FF0000"/>
+          <w:rFonts w:ascii="Cascadia Code Light" w:hAnsi="Cascadia Code Light"/>
+          <w:sz w:val="24"/>
         </w:rPr>
-        <w:t>[REDACTED]</w:t>
-      </w:r>
-    </w:p>
-    <w:p>
-      <w:pPr>
-        <w:pStyle w:val="Listenabsatz"/>
-        <w:numPr>
-          <w:ilvl w:val="1"/>
-          <w:numId w:val="8"/>
-        </w:numPr>
-        <w:tabs>
-          <w:tab w:val="left" w:pos="4111"/>
-        </w:tabs>
-      </w:pPr>
-      <w:r>
-        <w:t>Maximum Speed</w:t>
-      </w:r>
-      <w:r>
-        <w:tab/>
-        <w:t xml:space="preserve">= </w:t>
-      </w:r>
-      <w:r>
-        <w:rPr>
-          <w:color w:val="FF0000"/>
-        </w:rPr>
-        <w:t>[REDACTED]</w:t>
-      </w:r>
-    </w:p>
-    <w:p>
-      <w:pPr>
-        <w:tabs>
-          <w:tab w:val="left" w:pos="4111"/>
-        </w:tabs>
-      </w:pPr>
-    </w:p>
+      </w:pPr>
+    </w:p>
+    <w:p>
+      <w:pPr>
+        <w:pStyle w:val="berschrift3"/>
+      </w:pPr>
+      <w:r>
+        <w:t xml:space="preserve">What </w:t>
+      </w:r>
+      <w:proofErr w:type="gramStart"/>
+      <w:r>
+        <w:t>is REDACTED</w:t>
+      </w:r>
+      <w:proofErr w:type="gramEnd"/>
+      <w:r>
+        <w:t>?</w:t>
+      </w:r>
+    </w:p>
+    <w:p>
+      <w:r>
+        <w:t>For this content REDACTED means just Work in Progress. All parts with REDACTED are subject to change.</w:t>
+      </w:r>
+    </w:p>
+    <w:p/>
+    <w:p>
+      <w:pPr>
+        <w:pStyle w:val="berschrift3"/>
+      </w:pPr>
+      <w:r>
+        <w:t>Further Plans</w:t>
+      </w:r>
+    </w:p>
+    <w:p>
+      <w:r>
+        <w:t xml:space="preserve">If possible, I will stick to Fudge and expand HomeFudge more into a full Indi-Game. For when the performance drops to low it is possible to recreate some Math function of the FudgeCore system in C++ and link the Function to </w:t>
+      </w:r>
+      <w:r>
+        <w:t>JavaScript</w:t>
+      </w:r>
+      <w:r>
+        <w:t xml:space="preserve"> using </w:t>
+      </w:r>
+      <w:hyperlink r:id="rId8" w:history="1">
+        <w:r>
+          <w:rPr>
+            <w:rStyle w:val="Hyperlink"/>
+            <w:u w:val="none"/>
+          </w:rPr>
+          <w:t>nbind</w:t>
+        </w:r>
+      </w:hyperlink>
+      <w:r>
+        <w:t>. HomeFudge will stay in the F</w:t>
+      </w:r>
+      <w:r>
+        <w:t>udge engine if the</w:t>
+      </w:r>
+      <w:r>
+        <w:t xml:space="preserve"> above works. </w:t>
+      </w:r>
+      <w:r>
+        <w:t>Otherwise,</w:t>
+      </w:r>
+      <w:r>
+        <w:t xml:space="preserve"> HomeFudge will move to Unity or Godot.</w:t>
+      </w:r>
+      <w:r>
+        <w:t xml:space="preserve"> </w:t>
+      </w:r>
+      <w:r>
+        <w:t>That change will make the game not playable in the Browser.</w:t>
+      </w:r>
+    </w:p>
+    <w:p/>
     <w:sectPr>
-      <w:headerReference w:type="even" r:id="rId8"/>
-      <w:headerReference w:type="default" r:id="rId9"/>
-      <w:footerReference w:type="even" r:id="rId10"/>
+      <w:headerReference w:type="even" r:id="rId9"/>
+      <w:headerReference w:type="default" r:id="rId10"/>
       <w:footerReference w:type="default" r:id="rId11"/>
       <w:headerReference w:type="first" r:id="rId12"/>
-      <w:footerReference w:type="first" r:id="rId13"/>
       <w:pgSz w:w="11906" w:h="16838"/>
       <w:pgMar w:top="1417" w:right="1417" w:bottom="1134" w:left="1417" w:header="708" w:footer="708" w:gutter="0"/>
       <w:cols w:space="708"/>
@@ -1725,16 +1859,6 @@
 </file>
 
 <file path=word/footer1.xml><?xml version="1.0" encoding="utf-8"?>
-<w:ftr xmlns:wpc="http://schemas.microsoft.com/office/word/2010/wordprocessingCanvas" xmlns:cx="http://schemas.microsoft.com/office/drawing/2014/chartex" xmlns:cx1="http://schemas.microsoft.com/office/drawing/2015/9/8/chartex" xmlns:mc="http://schemas.openxmlformats.org/markup-compatibility/2006" xmlns:o="urn:schemas-microsoft-com:office:office" xmlns:r="http://schemas.openxmlformats.org/officeDocument/2006/relationships" xmlns:m="http://schemas.openxmlformats.org/officeDocument/2006/math" xmlns:v="urn:schemas-microsoft-com:vml" xmlns:wp14="http://schemas.microsoft.com/office/word/2010/wordprocessingDrawing" xmlns:wp="http://schemas.openxmlformats.org/drawingml/2006/wordprocessingDrawing" xmlns:w10="urn:schemas-microsoft-com:office:word" xmlns:w="http://schemas.openxmlformats.org/wordprocessingml/2006/main" xmlns:w14="http://schemas.microsoft.com/office/word/2010/wordml" xmlns:w15="http://schemas.microsoft.com/office/word/2012/wordml" xmlns:w16se="http://schemas.microsoft.com/office/word/2015/wordml/symex" xmlns:wpg="http://schemas.microsoft.com/office/word/2010/wordprocessingGroup" xmlns:wpi="http://schemas.microsoft.com/office/word/2010/wordprocessingInk" xmlns:wne="http://schemas.microsoft.com/office/word/2006/wordml" xmlns:wps="http://schemas.microsoft.com/office/word/2010/wordprocessingShape" mc:Ignorable="w14 w15 w16se wp14">
-  <w:p>
-    <w:pPr>
-      <w:pStyle w:val="Fuzeile"/>
-    </w:pPr>
-  </w:p>
-</w:ftr>
-</file>
-
-<file path=word/footer2.xml><?xml version="1.0" encoding="utf-8"?>
 <w:ftr xmlns:wpc="http://schemas.microsoft.com/office/word/2010/wordprocessingCanvas" xmlns:cx="http://schemas.microsoft.com/office/drawing/2014/chartex" xmlns:cx1="http://schemas.microsoft.com/office/drawing/2015/9/8/chartex" xmlns:mc="http://schemas.openxmlformats.org/markup-compatibility/2006" xmlns:o="urn:schemas-microsoft-com:office:office" xmlns:r="http://schemas.openxmlformats.org/officeDocument/2006/relationships" xmlns:m="http://schemas.openxmlformats.org/officeDocument/2006/math" xmlns:v="urn:schemas-microsoft-com:vml" xmlns:wp14="http://schemas.microsoft.com/office/word/2010/wordprocessingDrawing" xmlns:wp="http://schemas.openxmlformats.org/drawingml/2006/wordprocessingDrawing" xmlns:w10="urn:schemas-microsoft-com:office:word" xmlns:w="http://schemas.openxmlformats.org/wordprocessingml/2006/main" xmlns:w14="http://schemas.microsoft.com/office/word/2010/wordml" xmlns:w15="http://schemas.microsoft.com/office/word/2012/wordml" xmlns:w16se="http://schemas.microsoft.com/office/word/2015/wordml/symex" xmlns:wpg="http://schemas.microsoft.com/office/word/2010/wordprocessingGroup" xmlns:wpi="http://schemas.microsoft.com/office/word/2010/wordprocessingInk" xmlns:wne="http://schemas.microsoft.com/office/word/2006/wordml" xmlns:wps="http://schemas.microsoft.com/office/word/2010/wordprocessingShape" mc:Ignorable="w14 w15 w16se wp14">
   <w:p>
     <w:pPr>
@@ -1773,16 +1897,6 @@
 </w:ftr>
 </file>
 
-<file path=word/footer3.xml><?xml version="1.0" encoding="utf-8"?>
-<w:ftr xmlns:wpc="http://schemas.microsoft.com/office/word/2010/wordprocessingCanvas" xmlns:cx="http://schemas.microsoft.com/office/drawing/2014/chartex" xmlns:cx1="http://schemas.microsoft.com/office/drawing/2015/9/8/chartex" xmlns:mc="http://schemas.openxmlformats.org/markup-compatibility/2006" xmlns:o="urn:schemas-microsoft-com:office:office" xmlns:r="http://schemas.openxmlformats.org/officeDocument/2006/relationships" xmlns:m="http://schemas.openxmlformats.org/officeDocument/2006/math" xmlns:v="urn:schemas-microsoft-com:vml" xmlns:wp14="http://schemas.microsoft.com/office/word/2010/wordprocessingDrawing" xmlns:wp="http://schemas.openxmlformats.org/drawingml/2006/wordprocessingDrawing" xmlns:w10="urn:schemas-microsoft-com:office:word" xmlns:w="http://schemas.openxmlformats.org/wordprocessingml/2006/main" xmlns:w14="http://schemas.microsoft.com/office/word/2010/wordml" xmlns:w15="http://schemas.microsoft.com/office/word/2012/wordml" xmlns:w16se="http://schemas.microsoft.com/office/word/2015/wordml/symex" xmlns:wpg="http://schemas.microsoft.com/office/word/2010/wordprocessingGroup" xmlns:wpi="http://schemas.microsoft.com/office/word/2010/wordprocessingInk" xmlns:wne="http://schemas.microsoft.com/office/word/2006/wordml" xmlns:wps="http://schemas.microsoft.com/office/word/2010/wordprocessingShape" mc:Ignorable="w14 w15 w16se wp14">
-  <w:p>
-    <w:pPr>
-      <w:pStyle w:val="Fuzeile"/>
-    </w:pPr>
-  </w:p>
-</w:ftr>
-</file>
-
 <file path=word/footnotes.xml><?xml version="1.0" encoding="utf-8"?>
 <w:footnotes xmlns:wpc="http://schemas.microsoft.com/office/word/2010/wordprocessingCanvas" xmlns:cx="http://schemas.microsoft.com/office/drawing/2014/chartex" xmlns:cx1="http://schemas.microsoft.com/office/drawing/2015/9/8/chartex" xmlns:mc="http://schemas.openxmlformats.org/markup-compatibility/2006" xmlns:o="urn:schemas-microsoft-com:office:office" xmlns:r="http://schemas.openxmlformats.org/officeDocument/2006/relationships" xmlns:m="http://schemas.openxmlformats.org/officeDocument/2006/math" xmlns:v="urn:schemas-microsoft-com:vml" xmlns:wp14="http://schemas.microsoft.com/office/word/2010/wordprocessingDrawing" xmlns:wp="http://schemas.openxmlformats.org/drawingml/2006/wordprocessingDrawing" xmlns:w10="urn:schemas-microsoft-com:office:word" xmlns:w="http://schemas.openxmlformats.org/wordprocessingml/2006/main" xmlns:w14="http://schemas.microsoft.com/office/word/2010/wordml" xmlns:w15="http://schemas.microsoft.com/office/word/2012/wordml" xmlns:w16se="http://schemas.microsoft.com/office/word/2015/wordml/symex" xmlns:wpg="http://schemas.microsoft.com/office/word/2010/wordprocessingGroup" xmlns:wpi="http://schemas.microsoft.com/office/word/2010/wordprocessingInk" xmlns:wne="http://schemas.microsoft.com/office/word/2006/wordml" xmlns:wps="http://schemas.microsoft.com/office/word/2010/wordprocessingShape" mc:Ignorable="w14 w15 w16se wp14">
   <w:footnote w:type="separator" w:id="-1">
@@ -1835,6 +1949,7 @@
         </v:shapetype>
         <v:shape id="WordPictureWatermark152185766" o:spid="_x0000_s2053" type="#_x0000_t75" style="position:absolute;margin-left:0;margin-top:0;width:453.45pt;height:455.45pt;z-index:-251657216;mso-position-horizontal:center;mso-position-horizontal-relative:margin;mso-position-vertical:center;mso-position-vertical-relative:margin" o:allowincell="f">
           <v:imagedata r:id="rId1" o:title="Home Fudge Logo Wasserzeichen" gain="19661f" blacklevel="22938f"/>
+          <w10:wrap anchorx="margin" anchory="margin"/>
         </v:shape>
       </w:pict>
     </w:r>
@@ -1847,6 +1962,7 @@
   <w:p>
     <w:pPr>
       <w:pStyle w:val="Kopfzeile"/>
+      <w:jc w:val="right"/>
     </w:pPr>
     <w:r>
       <w:rPr>
@@ -1873,8 +1989,9 @@
           <v:path o:extrusionok="f" gradientshapeok="t" o:connecttype="rect"/>
           <o:lock v:ext="edit" aspectratio="t"/>
         </v:shapetype>
-        <v:shape id="WordPictureWatermark152185767" o:spid="_x0000_s2054" type="#_x0000_t75" style="position:absolute;margin-left:0;margin-top:0;width:453.45pt;height:455.45pt;z-index:-251656192;mso-position-horizontal:center;mso-position-horizontal-relative:margin;mso-position-vertical:center;mso-position-vertical-relative:margin" o:allowincell="f">
+        <v:shape id="WordPictureWatermark152185767" o:spid="_x0000_s2054" type="#_x0000_t75" style="position:absolute;left:0;text-align:left;margin-left:0;margin-top:0;width:453.45pt;height:455.45pt;z-index:-251656192;mso-position-horizontal:center;mso-position-horizontal-relative:margin;mso-position-vertical:center;mso-position-vertical-relative:margin" o:allowincell="f">
           <v:imagedata r:id="rId1" o:title="Home Fudge Logo Wasserzeichen" gain="19661f" blacklevel="22938f"/>
+          <w10:wrap anchorx="margin" anchory="margin"/>
         </v:shape>
       </w:pict>
     </w:r>
@@ -1933,6 +2050,7 @@
         </v:shapetype>
         <v:shape id="WordPictureWatermark152185765" o:spid="_x0000_s2052" type="#_x0000_t75" style="position:absolute;margin-left:0;margin-top:0;width:453.45pt;height:455.45pt;z-index:-251658240;mso-position-horizontal:center;mso-position-horizontal-relative:margin;mso-position-vertical:center;mso-position-vertical-relative:margin" o:allowincell="f">
           <v:imagedata r:id="rId1" o:title="Home Fudge Logo Wasserzeichen" gain="19661f" blacklevel="22938f"/>
+          <w10:wrap anchorx="margin" anchory="margin"/>
         </v:shape>
       </w:pict>
     </w:r>
@@ -3249,9 +3367,27 @@
       <w:sz w:val="28"/>
     </w:rPr>
   </w:style>
+  <w:style w:type="paragraph" w:styleId="berschrift4">
+    <w:name w:val="heading 4"/>
+    <w:basedOn w:val="Standard"/>
+    <w:next w:val="Standard"/>
+    <w:link w:val="berschrift4Zchn"/>
+    <w:uiPriority w:val="9"/>
+    <w:unhideWhenUsed/>
+    <w:qFormat/>
+    <w:rsid w:val="00164E4C"/>
+    <w:pPr>
+      <w:outlineLvl w:val="3"/>
+    </w:pPr>
+    <w:rPr>
+      <w:rFonts w:ascii="Cascadia Code SemiBold" w:hAnsi="Cascadia Code SemiBold"/>
+      <w:b/>
+    </w:rPr>
+  </w:style>
   <w:style w:type="character" w:default="1" w:styleId="Absatz-Standardschriftart">
     <w:name w:val="Default Paragraph Font"/>
     <w:uiPriority w:val="1"/>
+    <w:semiHidden/>
     <w:unhideWhenUsed/>
   </w:style>
   <w:style w:type="table" w:default="1" w:styleId="NormaleTabelle">
@@ -3534,6 +3670,19 @@
       <w:u w:val="single"/>
     </w:rPr>
   </w:style>
+  <w:style w:type="character" w:customStyle="1" w:styleId="berschrift4Zchn">
+    <w:name w:val="Überschrift 4 Zchn"/>
+    <w:basedOn w:val="Absatz-Standardschriftart"/>
+    <w:link w:val="berschrift4"/>
+    <w:uiPriority w:val="9"/>
+    <w:rsid w:val="00164E4C"/>
+    <w:rPr>
+      <w:rFonts w:ascii="Cascadia Code SemiBold" w:hAnsi="Cascadia Code SemiBold"/>
+      <w:b/>
+      <w:sz w:val="24"/>
+      <w:lang w:val="en-GB"/>
+    </w:rPr>
+  </w:style>
 </w:styles>
 </file>
 
@@ -3803,7 +3952,7 @@
 </file>
 
 <file path=customXml/itemProps1.xml><?xml version="1.0" encoding="utf-8"?>
-<ds:datastoreItem xmlns:ds="http://schemas.openxmlformats.org/officeDocument/2006/customXml" ds:itemID="{EB79B2AE-0739-4586-A9AB-33E072888766}">
+<ds:datastoreItem xmlns:ds="http://schemas.openxmlformats.org/officeDocument/2006/customXml" ds:itemID="{8A18FAAC-BCC0-486B-9C4C-97DE67AE05F5}">
   <ds:schemaRefs>
     <ds:schemaRef ds:uri="http://schemas.openxmlformats.org/officeDocument/2006/bibliography"/>
   </ds:schemaRefs>

</xml_diff>

<commit_message>
marged Branch Math addition to main
</commit_message>
<xml_diff>
--- a/HomeFudge/Doc/Home Fudge.docx
+++ b/HomeFudge/Doc/Home Fudge.docx
@@ -1,13 +1,13 @@
 
 <file path=word/document.xml><?xml version="1.0" encoding="utf-8"?>
-<w:document xmlns:wpc="http://schemas.microsoft.com/office/word/2010/wordprocessingCanvas" xmlns:cx="http://schemas.microsoft.com/office/drawing/2014/chartex" xmlns:cx1="http://schemas.microsoft.com/office/drawing/2015/9/8/chartex" xmlns:mc="http://schemas.openxmlformats.org/markup-compatibility/2006" xmlns:o="urn:schemas-microsoft-com:office:office" xmlns:r="http://schemas.openxmlformats.org/officeDocument/2006/relationships" xmlns:m="http://schemas.openxmlformats.org/officeDocument/2006/math" xmlns:v="urn:schemas-microsoft-com:vml" xmlns:wp14="http://schemas.microsoft.com/office/word/2010/wordprocessingDrawing" xmlns:wp="http://schemas.openxmlformats.org/drawingml/2006/wordprocessingDrawing" xmlns:w10="urn:schemas-microsoft-com:office:word" xmlns:w="http://schemas.openxmlformats.org/wordprocessingml/2006/main" xmlns:w14="http://schemas.microsoft.com/office/word/2010/wordml" xmlns:w15="http://schemas.microsoft.com/office/word/2012/wordml" xmlns:w16se="http://schemas.microsoft.com/office/word/2015/wordml/symex" xmlns:wpg="http://schemas.microsoft.com/office/word/2010/wordprocessingGroup" xmlns:wpi="http://schemas.microsoft.com/office/word/2010/wordprocessingInk" xmlns:wne="http://schemas.microsoft.com/office/word/2006/wordml" xmlns:wps="http://schemas.microsoft.com/office/word/2010/wordprocessingShape" mc:Ignorable="w14 w15 w16se wp14">
+<w:document xmlns:wpc="http://schemas.microsoft.com/office/word/2010/wordprocessingCanvas" xmlns:cx="http://schemas.microsoft.com/office/drawing/2014/chartex" xmlns:cx1="http://schemas.microsoft.com/office/drawing/2015/9/8/chartex" xmlns:cx2="http://schemas.microsoft.com/office/drawing/2015/10/21/chartex" xmlns:cx3="http://schemas.microsoft.com/office/drawing/2016/5/9/chartex" xmlns:cx4="http://schemas.microsoft.com/office/drawing/2016/5/10/chartex" xmlns:cx5="http://schemas.microsoft.com/office/drawing/2016/5/11/chartex" xmlns:cx6="http://schemas.microsoft.com/office/drawing/2016/5/12/chartex" xmlns:cx7="http://schemas.microsoft.com/office/drawing/2016/5/13/chartex" xmlns:cx8="http://schemas.microsoft.com/office/drawing/2016/5/14/chartex" xmlns:mc="http://schemas.openxmlformats.org/markup-compatibility/2006" xmlns:aink="http://schemas.microsoft.com/office/drawing/2016/ink" xmlns:am3d="http://schemas.microsoft.com/office/drawing/2017/model3d" xmlns:o="urn:schemas-microsoft-com:office:office" xmlns:oel="http://schemas.microsoft.com/office/2019/extlst" xmlns:r="http://schemas.openxmlformats.org/officeDocument/2006/relationships" xmlns:m="http://schemas.openxmlformats.org/officeDocument/2006/math" xmlns:v="urn:schemas-microsoft-com:vml" xmlns:wp14="http://schemas.microsoft.com/office/word/2010/wordprocessingDrawing" xmlns:wp="http://schemas.openxmlformats.org/drawingml/2006/wordprocessingDrawing" xmlns:w10="urn:schemas-microsoft-com:office:word" xmlns:w="http://schemas.openxmlformats.org/wordprocessingml/2006/main" xmlns:w14="http://schemas.microsoft.com/office/word/2010/wordml" xmlns:w15="http://schemas.microsoft.com/office/word/2012/wordml" xmlns:w16cex="http://schemas.microsoft.com/office/word/2018/wordml/cex" xmlns:w16cid="http://schemas.microsoft.com/office/word/2016/wordml/cid" xmlns:w16="http://schemas.microsoft.com/office/word/2018/wordml" xmlns:w16sdtdh="http://schemas.microsoft.com/office/word/2020/wordml/sdtdatahash" xmlns:w16se="http://schemas.microsoft.com/office/word/2015/wordml/symex" xmlns:wpg="http://schemas.microsoft.com/office/word/2010/wordprocessingGroup" xmlns:wpi="http://schemas.microsoft.com/office/word/2010/wordprocessingInk" xmlns:wne="http://schemas.microsoft.com/office/word/2006/wordml" xmlns:wps="http://schemas.microsoft.com/office/word/2010/wordprocessingShape" mc:Ignorable="w14 w15 w16se w16cid w16 w16cex w16sdtdh wp14">
   <w:body>
-    <w:bookmarkStart w:id="0" w:name="_Toc136774571"/>
-    <w:bookmarkStart w:id="1" w:name="_Toc136774631"/>
     <w:p>
       <w:pPr>
         <w:pStyle w:val="berschrift1"/>
       </w:pPr>
+      <w:bookmarkStart w:id="0" w:name="_Toc136774571"/>
+      <w:bookmarkStart w:id="1" w:name="_Toc136774631"/>
       <w:r>
         <w:rPr>
           <w:noProof/>
@@ -96,7 +96,7 @@
                 <v:stroke joinstyle="miter"/>
                 <v:path gradientshapeok="t" o:connecttype="rect"/>
               </v:shapetype>
-              <v:shape id="Textfeld 12" o:spid="_x0000_s1026" type="#_x0000_t202" style="position:absolute;margin-left:332.9pt;margin-top:-14.15pt;width:151.4pt;height:35.7pt;rotation:1391968fd;z-index:251659264;visibility:visible;mso-wrap-style:square;mso-width-percent:0;mso-height-percent:0;mso-wrap-distance-left:9pt;mso-wrap-distance-top:0;mso-wrap-distance-right:9pt;mso-wrap-distance-bottom:0;mso-position-horizontal:absolute;mso-position-horizontal-relative:text;mso-position-vertical:absolute;mso-position-vertical-relative:text;mso-width-percent:0;mso-height-percent:0;mso-width-relative:margin;mso-height-relative:margin;v-text-anchor:top" o:gfxdata="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" fillcolor="white [3201]" stroked="f" strokeweight=".5pt">
+              <v:shape id="Textfeld 12" o:spid="_x0000_s1026" type="#_x0000_t202" style="position:absolute;margin-left:332.9pt;margin-top:-14.15pt;width:151.4pt;height:35.7pt;rotation:1391968fd;z-index:251659264;visibility:visible;mso-wrap-style:square;mso-width-percent:0;mso-height-percent:0;mso-wrap-distance-left:9pt;mso-wrap-distance-top:0;mso-wrap-distance-right:9pt;mso-wrap-distance-bottom:0;mso-position-horizontal:absolute;mso-position-horizontal-relative:text;mso-position-vertical:absolute;mso-position-vertical-relative:text;mso-width-percent:0;mso-height-percent:0;mso-width-relative:margin;mso-height-relative:margin;v-text-anchor:top" o:gfxdata="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" fillcolor="white [3201]" stroked="f" strokeweight=".5pt">
                 <v:textbox>
                   <w:txbxContent>
                     <w:p>
@@ -371,6 +371,9 @@
       <w:r>
         <w:tab/>
       </w:r>
+      <w:r>
+        <w:t>Roll Left</w:t>
+      </w:r>
     </w:p>
     <w:p>
       <w:pPr>
@@ -389,6 +392,9 @@
       <w:r>
         <w:tab/>
       </w:r>
+      <w:r>
+        <w:t>Roll Right</w:t>
+      </w:r>
     </w:p>
     <w:p>
       <w:pPr>
@@ -402,16 +408,7 @@
         </w:tabs>
       </w:pPr>
       <w:r>
-        <w:rPr>
-          <w:strike/>
-        </w:rPr>
-        <w:t>Shift</w:t>
-      </w:r>
-      <w:r>
-        <w:t xml:space="preserve"> </w:t>
-      </w:r>
-      <w:r>
-        <w:t>F</w:t>
+        <w:t>C</w:t>
       </w:r>
       <w:r>
         <w:tab/>
@@ -431,26 +428,11 @@
           <w:tab w:val="left" w:pos="1843"/>
         </w:tabs>
       </w:pPr>
-      <w:r>
-        <w:rPr>
-          <w:strike/>
-          <w:u w:val="single"/>
-        </w:rPr>
-        <w:t>Ctr</w:t>
-      </w:r>
-      <w:r>
-        <w:rPr>
-          <w:strike/>
-          <w:u w:val="single"/>
-        </w:rPr>
-        <w:t>l</w:t>
-      </w:r>
-      <w:r>
-        <w:t xml:space="preserve"> </w:t>
-      </w:r>
-      <w:r>
-        <w:t>R</w:t>
-      </w:r>
+      <w:proofErr w:type="spellStart"/>
+      <w:r>
+        <w:t>Vw</w:t>
+      </w:r>
+      <w:proofErr w:type="spellEnd"/>
       <w:r>
         <w:tab/>
       </w:r>
@@ -486,8 +468,6 @@
       <w:r>
         <w:t xml:space="preserve"> </w:t>
       </w:r>
-      <w:bookmarkStart w:id="8" w:name="_GoBack"/>
-      <w:bookmarkEnd w:id="8"/>
       <w:r>
         <w:tab/>
       </w:r>
@@ -639,6 +619,9 @@
       <w:r>
         <w:tab/>
       </w:r>
+      <w:r>
+        <w:t>Roll Left</w:t>
+      </w:r>
     </w:p>
     <w:p>
       <w:pPr>
@@ -657,6 +640,9 @@
       <w:r>
         <w:tab/>
       </w:r>
+      <w:r>
+        <w:t>Roll Right</w:t>
+      </w:r>
     </w:p>
     <w:p>
       <w:pPr>
@@ -784,7 +770,23 @@
         <w:tab/>
       </w:r>
       <w:r>
-        <w:t>Aim lock (Gatling)</w:t>
+        <w:t>Aim lock (</w:t>
+      </w:r>
+      <w:proofErr w:type="spellStart"/>
+      <w:proofErr w:type="gramStart"/>
+      <w:r>
+        <w:t>Gatling</w:t>
+      </w:r>
+      <w:r>
+        <w:t>,</w:t>
+      </w:r>
+      <w:r>
+        <w:t>RocketPod</w:t>
+      </w:r>
+      <w:proofErr w:type="spellEnd"/>
+      <w:proofErr w:type="gramEnd"/>
+      <w:r>
+        <w:t>)</w:t>
       </w:r>
     </w:p>
     <w:p>
@@ -805,8 +807,8 @@
           <w:sz w:val="28"/>
         </w:rPr>
       </w:pPr>
-      <w:bookmarkStart w:id="9" w:name="_Toc136774575"/>
-      <w:bookmarkStart w:id="10" w:name="_Toc136774635"/>
+      <w:bookmarkStart w:id="8" w:name="_Toc136774575"/>
+      <w:bookmarkStart w:id="9" w:name="_Toc136774635"/>
       <w:r>
         <w:br w:type="page"/>
       </w:r>
@@ -819,8 +821,8 @@
         <w:lastRenderedPageBreak/>
         <w:t>Gameplay flow</w:t>
       </w:r>
+      <w:bookmarkEnd w:id="8"/>
       <w:bookmarkEnd w:id="9"/>
-      <w:bookmarkEnd w:id="10"/>
     </w:p>
     <w:p/>
     <w:p>
@@ -949,8 +951,8 @@
           <w:sz w:val="32"/>
         </w:rPr>
       </w:pPr>
-      <w:bookmarkStart w:id="11" w:name="_Toc136774576"/>
-      <w:bookmarkStart w:id="12" w:name="_Toc136774636"/>
+      <w:bookmarkStart w:id="10" w:name="_Toc136774576"/>
+      <w:bookmarkStart w:id="11" w:name="_Toc136774636"/>
       <w:r>
         <w:br w:type="page"/>
       </w:r>
@@ -966,8 +968,8 @@
         <w:lastRenderedPageBreak/>
         <w:t>Stats</w:t>
       </w:r>
+      <w:bookmarkEnd w:id="10"/>
       <w:bookmarkEnd w:id="11"/>
-      <w:bookmarkEnd w:id="12"/>
     </w:p>
     <w:p>
       <w:r>
@@ -1851,15 +1853,7 @@
         <w:pStyle w:val="berschrift3"/>
       </w:pPr>
       <w:r>
-        <w:t xml:space="preserve">What </w:t>
-      </w:r>
-      <w:proofErr w:type="gramStart"/>
-      <w:r>
-        <w:t>is REDACTED</w:t>
-      </w:r>
-      <w:proofErr w:type="gramEnd"/>
-      <w:r>
-        <w:t>?</w:t>
+        <w:t>What is REDACTED?</w:t>
       </w:r>
     </w:p>
     <w:p>
@@ -1939,7 +1933,7 @@
 </file>
 
 <file path=word/endnotes.xml><?xml version="1.0" encoding="utf-8"?>
-<w:endnotes xmlns:wpc="http://schemas.microsoft.com/office/word/2010/wordprocessingCanvas" xmlns:cx="http://schemas.microsoft.com/office/drawing/2014/chartex" xmlns:cx1="http://schemas.microsoft.com/office/drawing/2015/9/8/chartex" xmlns:mc="http://schemas.openxmlformats.org/markup-compatibility/2006" xmlns:o="urn:schemas-microsoft-com:office:office" xmlns:r="http://schemas.openxmlformats.org/officeDocument/2006/relationships" xmlns:m="http://schemas.openxmlformats.org/officeDocument/2006/math" xmlns:v="urn:schemas-microsoft-com:vml" xmlns:wp14="http://schemas.microsoft.com/office/word/2010/wordprocessingDrawing" xmlns:wp="http://schemas.openxmlformats.org/drawingml/2006/wordprocessingDrawing" xmlns:w10="urn:schemas-microsoft-com:office:word" xmlns:w="http://schemas.openxmlformats.org/wordprocessingml/2006/main" xmlns:w14="http://schemas.microsoft.com/office/word/2010/wordml" xmlns:w15="http://schemas.microsoft.com/office/word/2012/wordml" xmlns:w16se="http://schemas.microsoft.com/office/word/2015/wordml/symex" xmlns:wpg="http://schemas.microsoft.com/office/word/2010/wordprocessingGroup" xmlns:wpi="http://schemas.microsoft.com/office/word/2010/wordprocessingInk" xmlns:wne="http://schemas.microsoft.com/office/word/2006/wordml" xmlns:wps="http://schemas.microsoft.com/office/word/2010/wordprocessingShape" mc:Ignorable="w14 w15 w16se wp14">
+<w:endnotes xmlns:wpc="http://schemas.microsoft.com/office/word/2010/wordprocessingCanvas" xmlns:cx="http://schemas.microsoft.com/office/drawing/2014/chartex" xmlns:cx1="http://schemas.microsoft.com/office/drawing/2015/9/8/chartex" xmlns:cx2="http://schemas.microsoft.com/office/drawing/2015/10/21/chartex" xmlns:cx3="http://schemas.microsoft.com/office/drawing/2016/5/9/chartex" xmlns:cx4="http://schemas.microsoft.com/office/drawing/2016/5/10/chartex" xmlns:cx5="http://schemas.microsoft.com/office/drawing/2016/5/11/chartex" xmlns:cx6="http://schemas.microsoft.com/office/drawing/2016/5/12/chartex" xmlns:cx7="http://schemas.microsoft.com/office/drawing/2016/5/13/chartex" xmlns:cx8="http://schemas.microsoft.com/office/drawing/2016/5/14/chartex" xmlns:mc="http://schemas.openxmlformats.org/markup-compatibility/2006" xmlns:aink="http://schemas.microsoft.com/office/drawing/2016/ink" xmlns:am3d="http://schemas.microsoft.com/office/drawing/2017/model3d" xmlns:o="urn:schemas-microsoft-com:office:office" xmlns:oel="http://schemas.microsoft.com/office/2019/extlst" xmlns:r="http://schemas.openxmlformats.org/officeDocument/2006/relationships" xmlns:m="http://schemas.openxmlformats.org/officeDocument/2006/math" xmlns:v="urn:schemas-microsoft-com:vml" xmlns:wp14="http://schemas.microsoft.com/office/word/2010/wordprocessingDrawing" xmlns:wp="http://schemas.openxmlformats.org/drawingml/2006/wordprocessingDrawing" xmlns:w10="urn:schemas-microsoft-com:office:word" xmlns:w="http://schemas.openxmlformats.org/wordprocessingml/2006/main" xmlns:w14="http://schemas.microsoft.com/office/word/2010/wordml" xmlns:w15="http://schemas.microsoft.com/office/word/2012/wordml" xmlns:w16cex="http://schemas.microsoft.com/office/word/2018/wordml/cex" xmlns:w16cid="http://schemas.microsoft.com/office/word/2016/wordml/cid" xmlns:w16="http://schemas.microsoft.com/office/word/2018/wordml" xmlns:w16sdtdh="http://schemas.microsoft.com/office/word/2020/wordml/sdtdatahash" xmlns:w16se="http://schemas.microsoft.com/office/word/2015/wordml/symex" xmlns:wpg="http://schemas.microsoft.com/office/word/2010/wordprocessingGroup" xmlns:wpi="http://schemas.microsoft.com/office/word/2010/wordprocessingInk" xmlns:wne="http://schemas.microsoft.com/office/word/2006/wordml" xmlns:wps="http://schemas.microsoft.com/office/word/2010/wordprocessingShape" mc:Ignorable="w14 w15 w16se w16cid w16 w16cex w16sdtdh wp14">
   <w:endnote w:type="separator" w:id="-1">
     <w:p>
       <w:r>
@@ -1958,7 +1952,7 @@
 </file>
 
 <file path=word/footer1.xml><?xml version="1.0" encoding="utf-8"?>
-<w:ftr xmlns:wpc="http://schemas.microsoft.com/office/word/2010/wordprocessingCanvas" xmlns:cx="http://schemas.microsoft.com/office/drawing/2014/chartex" xmlns:cx1="http://schemas.microsoft.com/office/drawing/2015/9/8/chartex" xmlns:mc="http://schemas.openxmlformats.org/markup-compatibility/2006" xmlns:o="urn:schemas-microsoft-com:office:office" xmlns:r="http://schemas.openxmlformats.org/officeDocument/2006/relationships" xmlns:m="http://schemas.openxmlformats.org/officeDocument/2006/math" xmlns:v="urn:schemas-microsoft-com:vml" xmlns:wp14="http://schemas.microsoft.com/office/word/2010/wordprocessingDrawing" xmlns:wp="http://schemas.openxmlformats.org/drawingml/2006/wordprocessingDrawing" xmlns:w10="urn:schemas-microsoft-com:office:word" xmlns:w="http://schemas.openxmlformats.org/wordprocessingml/2006/main" xmlns:w14="http://schemas.microsoft.com/office/word/2010/wordml" xmlns:w15="http://schemas.microsoft.com/office/word/2012/wordml" xmlns:w16se="http://schemas.microsoft.com/office/word/2015/wordml/symex" xmlns:wpg="http://schemas.microsoft.com/office/word/2010/wordprocessingGroup" xmlns:wpi="http://schemas.microsoft.com/office/word/2010/wordprocessingInk" xmlns:wne="http://schemas.microsoft.com/office/word/2006/wordml" xmlns:wps="http://schemas.microsoft.com/office/word/2010/wordprocessingShape" mc:Ignorable="w14 w15 w16se wp14">
+<w:ftr xmlns:wpc="http://schemas.microsoft.com/office/word/2010/wordprocessingCanvas" xmlns:cx="http://schemas.microsoft.com/office/drawing/2014/chartex" xmlns:cx1="http://schemas.microsoft.com/office/drawing/2015/9/8/chartex" xmlns:cx2="http://schemas.microsoft.com/office/drawing/2015/10/21/chartex" xmlns:cx3="http://schemas.microsoft.com/office/drawing/2016/5/9/chartex" xmlns:cx4="http://schemas.microsoft.com/office/drawing/2016/5/10/chartex" xmlns:cx5="http://schemas.microsoft.com/office/drawing/2016/5/11/chartex" xmlns:cx6="http://schemas.microsoft.com/office/drawing/2016/5/12/chartex" xmlns:cx7="http://schemas.microsoft.com/office/drawing/2016/5/13/chartex" xmlns:cx8="http://schemas.microsoft.com/office/drawing/2016/5/14/chartex" xmlns:mc="http://schemas.openxmlformats.org/markup-compatibility/2006" xmlns:aink="http://schemas.microsoft.com/office/drawing/2016/ink" xmlns:am3d="http://schemas.microsoft.com/office/drawing/2017/model3d" xmlns:o="urn:schemas-microsoft-com:office:office" xmlns:oel="http://schemas.microsoft.com/office/2019/extlst" xmlns:r="http://schemas.openxmlformats.org/officeDocument/2006/relationships" xmlns:m="http://schemas.openxmlformats.org/officeDocument/2006/math" xmlns:v="urn:schemas-microsoft-com:vml" xmlns:wp14="http://schemas.microsoft.com/office/word/2010/wordprocessingDrawing" xmlns:wp="http://schemas.openxmlformats.org/drawingml/2006/wordprocessingDrawing" xmlns:w10="urn:schemas-microsoft-com:office:word" xmlns:w="http://schemas.openxmlformats.org/wordprocessingml/2006/main" xmlns:w14="http://schemas.microsoft.com/office/word/2010/wordml" xmlns:w15="http://schemas.microsoft.com/office/word/2012/wordml" xmlns:w16cex="http://schemas.microsoft.com/office/word/2018/wordml/cex" xmlns:w16cid="http://schemas.microsoft.com/office/word/2016/wordml/cid" xmlns:w16="http://schemas.microsoft.com/office/word/2018/wordml" xmlns:w16sdtdh="http://schemas.microsoft.com/office/word/2020/wordml/sdtdatahash" xmlns:w16se="http://schemas.microsoft.com/office/word/2015/wordml/symex" xmlns:wpg="http://schemas.microsoft.com/office/word/2010/wordprocessingGroup" xmlns:wpi="http://schemas.microsoft.com/office/word/2010/wordprocessingInk" xmlns:wne="http://schemas.microsoft.com/office/word/2006/wordml" xmlns:wps="http://schemas.microsoft.com/office/word/2010/wordprocessingShape" mc:Ignorable="w14 w15 w16se w16cid w16 w16cex w16sdtdh wp14">
   <w:p>
     <w:pPr>
       <w:pStyle w:val="Fuzeile"/>
@@ -1997,7 +1991,7 @@
 </file>
 
 <file path=word/footnotes.xml><?xml version="1.0" encoding="utf-8"?>
-<w:footnotes xmlns:wpc="http://schemas.microsoft.com/office/word/2010/wordprocessingCanvas" xmlns:cx="http://schemas.microsoft.com/office/drawing/2014/chartex" xmlns:cx1="http://schemas.microsoft.com/office/drawing/2015/9/8/chartex" xmlns:mc="http://schemas.openxmlformats.org/markup-compatibility/2006" xmlns:o="urn:schemas-microsoft-com:office:office" xmlns:r="http://schemas.openxmlformats.org/officeDocument/2006/relationships" xmlns:m="http://schemas.openxmlformats.org/officeDocument/2006/math" xmlns:v="urn:schemas-microsoft-com:vml" xmlns:wp14="http://schemas.microsoft.com/office/word/2010/wordprocessingDrawing" xmlns:wp="http://schemas.openxmlformats.org/drawingml/2006/wordprocessingDrawing" xmlns:w10="urn:schemas-microsoft-com:office:word" xmlns:w="http://schemas.openxmlformats.org/wordprocessingml/2006/main" xmlns:w14="http://schemas.microsoft.com/office/word/2010/wordml" xmlns:w15="http://schemas.microsoft.com/office/word/2012/wordml" xmlns:w16se="http://schemas.microsoft.com/office/word/2015/wordml/symex" xmlns:wpg="http://schemas.microsoft.com/office/word/2010/wordprocessingGroup" xmlns:wpi="http://schemas.microsoft.com/office/word/2010/wordprocessingInk" xmlns:wne="http://schemas.microsoft.com/office/word/2006/wordml" xmlns:wps="http://schemas.microsoft.com/office/word/2010/wordprocessingShape" mc:Ignorable="w14 w15 w16se wp14">
+<w:footnotes xmlns:wpc="http://schemas.microsoft.com/office/word/2010/wordprocessingCanvas" xmlns:cx="http://schemas.microsoft.com/office/drawing/2014/chartex" xmlns:cx1="http://schemas.microsoft.com/office/drawing/2015/9/8/chartex" xmlns:cx2="http://schemas.microsoft.com/office/drawing/2015/10/21/chartex" xmlns:cx3="http://schemas.microsoft.com/office/drawing/2016/5/9/chartex" xmlns:cx4="http://schemas.microsoft.com/office/drawing/2016/5/10/chartex" xmlns:cx5="http://schemas.microsoft.com/office/drawing/2016/5/11/chartex" xmlns:cx6="http://schemas.microsoft.com/office/drawing/2016/5/12/chartex" xmlns:cx7="http://schemas.microsoft.com/office/drawing/2016/5/13/chartex" xmlns:cx8="http://schemas.microsoft.com/office/drawing/2016/5/14/chartex" xmlns:mc="http://schemas.openxmlformats.org/markup-compatibility/2006" xmlns:aink="http://schemas.microsoft.com/office/drawing/2016/ink" xmlns:am3d="http://schemas.microsoft.com/office/drawing/2017/model3d" xmlns:o="urn:schemas-microsoft-com:office:office" xmlns:oel="http://schemas.microsoft.com/office/2019/extlst" xmlns:r="http://schemas.openxmlformats.org/officeDocument/2006/relationships" xmlns:m="http://schemas.openxmlformats.org/officeDocument/2006/math" xmlns:v="urn:schemas-microsoft-com:vml" xmlns:wp14="http://schemas.microsoft.com/office/word/2010/wordprocessingDrawing" xmlns:wp="http://schemas.openxmlformats.org/drawingml/2006/wordprocessingDrawing" xmlns:w10="urn:schemas-microsoft-com:office:word" xmlns:w="http://schemas.openxmlformats.org/wordprocessingml/2006/main" xmlns:w14="http://schemas.microsoft.com/office/word/2010/wordml" xmlns:w15="http://schemas.microsoft.com/office/word/2012/wordml" xmlns:w16cex="http://schemas.microsoft.com/office/word/2018/wordml/cex" xmlns:w16cid="http://schemas.microsoft.com/office/word/2016/wordml/cid" xmlns:w16="http://schemas.microsoft.com/office/word/2018/wordml" xmlns:w16sdtdh="http://schemas.microsoft.com/office/word/2020/wordml/sdtdatahash" xmlns:w16se="http://schemas.microsoft.com/office/word/2015/wordml/symex" xmlns:wpg="http://schemas.microsoft.com/office/word/2010/wordprocessingGroup" xmlns:wpi="http://schemas.microsoft.com/office/word/2010/wordprocessingInk" xmlns:wne="http://schemas.microsoft.com/office/word/2006/wordml" xmlns:wps="http://schemas.microsoft.com/office/word/2010/wordprocessingShape" mc:Ignorable="w14 w15 w16se w16cid w16 w16cex w16sdtdh wp14">
   <w:footnote w:type="separator" w:id="-1">
     <w:p>
       <w:r>
@@ -2016,7 +2010,7 @@
 </file>
 
 <file path=word/header1.xml><?xml version="1.0" encoding="utf-8"?>
-<w:hdr xmlns:wpc="http://schemas.microsoft.com/office/word/2010/wordprocessingCanvas" xmlns:cx="http://schemas.microsoft.com/office/drawing/2014/chartex" xmlns:cx1="http://schemas.microsoft.com/office/drawing/2015/9/8/chartex" xmlns:mc="http://schemas.openxmlformats.org/markup-compatibility/2006" xmlns:o="urn:schemas-microsoft-com:office:office" xmlns:r="http://schemas.openxmlformats.org/officeDocument/2006/relationships" xmlns:m="http://schemas.openxmlformats.org/officeDocument/2006/math" xmlns:v="urn:schemas-microsoft-com:vml" xmlns:wp14="http://schemas.microsoft.com/office/word/2010/wordprocessingDrawing" xmlns:wp="http://schemas.openxmlformats.org/drawingml/2006/wordprocessingDrawing" xmlns:w10="urn:schemas-microsoft-com:office:word" xmlns:w="http://schemas.openxmlformats.org/wordprocessingml/2006/main" xmlns:w14="http://schemas.microsoft.com/office/word/2010/wordml" xmlns:w15="http://schemas.microsoft.com/office/word/2012/wordml" xmlns:w16se="http://schemas.microsoft.com/office/word/2015/wordml/symex" xmlns:wpg="http://schemas.microsoft.com/office/word/2010/wordprocessingGroup" xmlns:wpi="http://schemas.microsoft.com/office/word/2010/wordprocessingInk" xmlns:wne="http://schemas.microsoft.com/office/word/2006/wordml" xmlns:wps="http://schemas.microsoft.com/office/word/2010/wordprocessingShape" mc:Ignorable="w14 w15 w16se wp14">
+<w:hdr xmlns:wpc="http://schemas.microsoft.com/office/word/2010/wordprocessingCanvas" xmlns:cx="http://schemas.microsoft.com/office/drawing/2014/chartex" xmlns:cx1="http://schemas.microsoft.com/office/drawing/2015/9/8/chartex" xmlns:cx2="http://schemas.microsoft.com/office/drawing/2015/10/21/chartex" xmlns:cx3="http://schemas.microsoft.com/office/drawing/2016/5/9/chartex" xmlns:cx4="http://schemas.microsoft.com/office/drawing/2016/5/10/chartex" xmlns:cx5="http://schemas.microsoft.com/office/drawing/2016/5/11/chartex" xmlns:cx6="http://schemas.microsoft.com/office/drawing/2016/5/12/chartex" xmlns:cx7="http://schemas.microsoft.com/office/drawing/2016/5/13/chartex" xmlns:cx8="http://schemas.microsoft.com/office/drawing/2016/5/14/chartex" xmlns:mc="http://schemas.openxmlformats.org/markup-compatibility/2006" xmlns:aink="http://schemas.microsoft.com/office/drawing/2016/ink" xmlns:am3d="http://schemas.microsoft.com/office/drawing/2017/model3d" xmlns:o="urn:schemas-microsoft-com:office:office" xmlns:oel="http://schemas.microsoft.com/office/2019/extlst" xmlns:r="http://schemas.openxmlformats.org/officeDocument/2006/relationships" xmlns:m="http://schemas.openxmlformats.org/officeDocument/2006/math" xmlns:v="urn:schemas-microsoft-com:vml" xmlns:wp14="http://schemas.microsoft.com/office/word/2010/wordprocessingDrawing" xmlns:wp="http://schemas.openxmlformats.org/drawingml/2006/wordprocessingDrawing" xmlns:w10="urn:schemas-microsoft-com:office:word" xmlns:w="http://schemas.openxmlformats.org/wordprocessingml/2006/main" xmlns:w14="http://schemas.microsoft.com/office/word/2010/wordml" xmlns:w15="http://schemas.microsoft.com/office/word/2012/wordml" xmlns:w16cex="http://schemas.microsoft.com/office/word/2018/wordml/cex" xmlns:w16cid="http://schemas.microsoft.com/office/word/2016/wordml/cid" xmlns:w16="http://schemas.microsoft.com/office/word/2018/wordml" xmlns:w16sdtdh="http://schemas.microsoft.com/office/word/2020/wordml/sdtdatahash" xmlns:w16se="http://schemas.microsoft.com/office/word/2015/wordml/symex" xmlns:wpg="http://schemas.microsoft.com/office/word/2010/wordprocessingGroup" xmlns:wpi="http://schemas.microsoft.com/office/word/2010/wordprocessingInk" xmlns:wne="http://schemas.microsoft.com/office/word/2006/wordml" xmlns:wps="http://schemas.microsoft.com/office/word/2010/wordprocessingShape" mc:Ignorable="w14 w15 w16se w16cid w16 w16cex w16sdtdh wp14">
   <w:p>
     <w:pPr>
       <w:pStyle w:val="Kopfzeile"/>
@@ -2057,7 +2051,7 @@
 </file>
 
 <file path=word/header2.xml><?xml version="1.0" encoding="utf-8"?>
-<w:hdr xmlns:wpc="http://schemas.microsoft.com/office/word/2010/wordprocessingCanvas" xmlns:cx="http://schemas.microsoft.com/office/drawing/2014/chartex" xmlns:cx1="http://schemas.microsoft.com/office/drawing/2015/9/8/chartex" xmlns:mc="http://schemas.openxmlformats.org/markup-compatibility/2006" xmlns:o="urn:schemas-microsoft-com:office:office" xmlns:r="http://schemas.openxmlformats.org/officeDocument/2006/relationships" xmlns:m="http://schemas.openxmlformats.org/officeDocument/2006/math" xmlns:v="urn:schemas-microsoft-com:vml" xmlns:wp14="http://schemas.microsoft.com/office/word/2010/wordprocessingDrawing" xmlns:wp="http://schemas.openxmlformats.org/drawingml/2006/wordprocessingDrawing" xmlns:w10="urn:schemas-microsoft-com:office:word" xmlns:w="http://schemas.openxmlformats.org/wordprocessingml/2006/main" xmlns:w14="http://schemas.microsoft.com/office/word/2010/wordml" xmlns:w15="http://schemas.microsoft.com/office/word/2012/wordml" xmlns:w16se="http://schemas.microsoft.com/office/word/2015/wordml/symex" xmlns:wpg="http://schemas.microsoft.com/office/word/2010/wordprocessingGroup" xmlns:wpi="http://schemas.microsoft.com/office/word/2010/wordprocessingInk" xmlns:wne="http://schemas.microsoft.com/office/word/2006/wordml" xmlns:wps="http://schemas.microsoft.com/office/word/2010/wordprocessingShape" mc:Ignorable="w14 w15 w16se wp14">
+<w:hdr xmlns:wpc="http://schemas.microsoft.com/office/word/2010/wordprocessingCanvas" xmlns:cx="http://schemas.microsoft.com/office/drawing/2014/chartex" xmlns:cx1="http://schemas.microsoft.com/office/drawing/2015/9/8/chartex" xmlns:cx2="http://schemas.microsoft.com/office/drawing/2015/10/21/chartex" xmlns:cx3="http://schemas.microsoft.com/office/drawing/2016/5/9/chartex" xmlns:cx4="http://schemas.microsoft.com/office/drawing/2016/5/10/chartex" xmlns:cx5="http://schemas.microsoft.com/office/drawing/2016/5/11/chartex" xmlns:cx6="http://schemas.microsoft.com/office/drawing/2016/5/12/chartex" xmlns:cx7="http://schemas.microsoft.com/office/drawing/2016/5/13/chartex" xmlns:cx8="http://schemas.microsoft.com/office/drawing/2016/5/14/chartex" xmlns:mc="http://schemas.openxmlformats.org/markup-compatibility/2006" xmlns:aink="http://schemas.microsoft.com/office/drawing/2016/ink" xmlns:am3d="http://schemas.microsoft.com/office/drawing/2017/model3d" xmlns:o="urn:schemas-microsoft-com:office:office" xmlns:oel="http://schemas.microsoft.com/office/2019/extlst" xmlns:r="http://schemas.openxmlformats.org/officeDocument/2006/relationships" xmlns:m="http://schemas.openxmlformats.org/officeDocument/2006/math" xmlns:v="urn:schemas-microsoft-com:vml" xmlns:wp14="http://schemas.microsoft.com/office/word/2010/wordprocessingDrawing" xmlns:wp="http://schemas.openxmlformats.org/drawingml/2006/wordprocessingDrawing" xmlns:w10="urn:schemas-microsoft-com:office:word" xmlns:w="http://schemas.openxmlformats.org/wordprocessingml/2006/main" xmlns:w14="http://schemas.microsoft.com/office/word/2010/wordml" xmlns:w15="http://schemas.microsoft.com/office/word/2012/wordml" xmlns:w16cex="http://schemas.microsoft.com/office/word/2018/wordml/cex" xmlns:w16cid="http://schemas.microsoft.com/office/word/2016/wordml/cid" xmlns:w16="http://schemas.microsoft.com/office/word/2018/wordml" xmlns:w16sdtdh="http://schemas.microsoft.com/office/word/2020/wordml/sdtdatahash" xmlns:w16se="http://schemas.microsoft.com/office/word/2015/wordml/symex" xmlns:wpg="http://schemas.microsoft.com/office/word/2010/wordprocessingGroup" xmlns:wpi="http://schemas.microsoft.com/office/word/2010/wordprocessingInk" xmlns:wne="http://schemas.microsoft.com/office/word/2006/wordml" xmlns:wps="http://schemas.microsoft.com/office/word/2010/wordprocessingShape" mc:Ignorable="w14 w15 w16se w16cid w16 w16cex w16sdtdh wp14">
   <w:p>
     <w:pPr>
       <w:pStyle w:val="Kopfzeile"/>
@@ -2107,7 +2101,7 @@
       <w:rPr>
         <w:noProof/>
       </w:rPr>
-      <w:t>08.06.2023</w:t>
+      <w:t>11.06.2023</w:t>
     </w:r>
     <w:r>
       <w:fldChar w:fldCharType="end"/>
@@ -2117,7 +2111,7 @@
 </file>
 
 <file path=word/header3.xml><?xml version="1.0" encoding="utf-8"?>
-<w:hdr xmlns:wpc="http://schemas.microsoft.com/office/word/2010/wordprocessingCanvas" xmlns:cx="http://schemas.microsoft.com/office/drawing/2014/chartex" xmlns:cx1="http://schemas.microsoft.com/office/drawing/2015/9/8/chartex" xmlns:mc="http://schemas.openxmlformats.org/markup-compatibility/2006" xmlns:o="urn:schemas-microsoft-com:office:office" xmlns:r="http://schemas.openxmlformats.org/officeDocument/2006/relationships" xmlns:m="http://schemas.openxmlformats.org/officeDocument/2006/math" xmlns:v="urn:schemas-microsoft-com:vml" xmlns:wp14="http://schemas.microsoft.com/office/word/2010/wordprocessingDrawing" xmlns:wp="http://schemas.openxmlformats.org/drawingml/2006/wordprocessingDrawing" xmlns:w10="urn:schemas-microsoft-com:office:word" xmlns:w="http://schemas.openxmlformats.org/wordprocessingml/2006/main" xmlns:w14="http://schemas.microsoft.com/office/word/2010/wordml" xmlns:w15="http://schemas.microsoft.com/office/word/2012/wordml" xmlns:w16se="http://schemas.microsoft.com/office/word/2015/wordml/symex" xmlns:wpg="http://schemas.microsoft.com/office/word/2010/wordprocessingGroup" xmlns:wpi="http://schemas.microsoft.com/office/word/2010/wordprocessingInk" xmlns:wne="http://schemas.microsoft.com/office/word/2006/wordml" xmlns:wps="http://schemas.microsoft.com/office/word/2010/wordprocessingShape" mc:Ignorable="w14 w15 w16se wp14">
+<w:hdr xmlns:wpc="http://schemas.microsoft.com/office/word/2010/wordprocessingCanvas" xmlns:cx="http://schemas.microsoft.com/office/drawing/2014/chartex" xmlns:cx1="http://schemas.microsoft.com/office/drawing/2015/9/8/chartex" xmlns:cx2="http://schemas.microsoft.com/office/drawing/2015/10/21/chartex" xmlns:cx3="http://schemas.microsoft.com/office/drawing/2016/5/9/chartex" xmlns:cx4="http://schemas.microsoft.com/office/drawing/2016/5/10/chartex" xmlns:cx5="http://schemas.microsoft.com/office/drawing/2016/5/11/chartex" xmlns:cx6="http://schemas.microsoft.com/office/drawing/2016/5/12/chartex" xmlns:cx7="http://schemas.microsoft.com/office/drawing/2016/5/13/chartex" xmlns:cx8="http://schemas.microsoft.com/office/drawing/2016/5/14/chartex" xmlns:mc="http://schemas.openxmlformats.org/markup-compatibility/2006" xmlns:aink="http://schemas.microsoft.com/office/drawing/2016/ink" xmlns:am3d="http://schemas.microsoft.com/office/drawing/2017/model3d" xmlns:o="urn:schemas-microsoft-com:office:office" xmlns:oel="http://schemas.microsoft.com/office/2019/extlst" xmlns:r="http://schemas.openxmlformats.org/officeDocument/2006/relationships" xmlns:m="http://schemas.openxmlformats.org/officeDocument/2006/math" xmlns:v="urn:schemas-microsoft-com:vml" xmlns:wp14="http://schemas.microsoft.com/office/word/2010/wordprocessingDrawing" xmlns:wp="http://schemas.openxmlformats.org/drawingml/2006/wordprocessingDrawing" xmlns:w10="urn:schemas-microsoft-com:office:word" xmlns:w="http://schemas.openxmlformats.org/wordprocessingml/2006/main" xmlns:w14="http://schemas.microsoft.com/office/word/2010/wordml" xmlns:w15="http://schemas.microsoft.com/office/word/2012/wordml" xmlns:w16cex="http://schemas.microsoft.com/office/word/2018/wordml/cex" xmlns:w16cid="http://schemas.microsoft.com/office/word/2016/wordml/cid" xmlns:w16="http://schemas.microsoft.com/office/word/2018/wordml" xmlns:w16sdtdh="http://schemas.microsoft.com/office/word/2020/wordml/sdtdatahash" xmlns:w16se="http://schemas.microsoft.com/office/word/2015/wordml/symex" xmlns:wpg="http://schemas.microsoft.com/office/word/2010/wordprocessingGroup" xmlns:wpi="http://schemas.microsoft.com/office/word/2010/wordprocessingInk" xmlns:wne="http://schemas.microsoft.com/office/word/2006/wordml" xmlns:wps="http://schemas.microsoft.com/office/word/2010/wordprocessingShape" mc:Ignorable="w14 w15 w16se w16cid w16 w16cex w16sdtdh wp14">
   <w:p>
     <w:pPr>
       <w:pStyle w:val="Kopfzeile"/>
@@ -2158,7 +2152,7 @@
 </file>
 
 <file path=word/numbering.xml><?xml version="1.0" encoding="utf-8"?>
-<w:numbering xmlns:wpc="http://schemas.microsoft.com/office/word/2010/wordprocessingCanvas" xmlns:cx="http://schemas.microsoft.com/office/drawing/2014/chartex" xmlns:cx1="http://schemas.microsoft.com/office/drawing/2015/9/8/chartex" xmlns:mc="http://schemas.openxmlformats.org/markup-compatibility/2006" xmlns:o="urn:schemas-microsoft-com:office:office" xmlns:r="http://schemas.openxmlformats.org/officeDocument/2006/relationships" xmlns:m="http://schemas.openxmlformats.org/officeDocument/2006/math" xmlns:v="urn:schemas-microsoft-com:vml" xmlns:wp14="http://schemas.microsoft.com/office/word/2010/wordprocessingDrawing" xmlns:wp="http://schemas.openxmlformats.org/drawingml/2006/wordprocessingDrawing" xmlns:w10="urn:schemas-microsoft-com:office:word" xmlns:w="http://schemas.openxmlformats.org/wordprocessingml/2006/main" xmlns:w14="http://schemas.microsoft.com/office/word/2010/wordml" xmlns:w15="http://schemas.microsoft.com/office/word/2012/wordml" xmlns:w16se="http://schemas.microsoft.com/office/word/2015/wordml/symex" xmlns:wpg="http://schemas.microsoft.com/office/word/2010/wordprocessingGroup" xmlns:wpi="http://schemas.microsoft.com/office/word/2010/wordprocessingInk" xmlns:wne="http://schemas.microsoft.com/office/word/2006/wordml" xmlns:wps="http://schemas.microsoft.com/office/word/2010/wordprocessingShape" mc:Ignorable="w14 w15 w16se wp14">
+<w:numbering xmlns:wpc="http://schemas.microsoft.com/office/word/2010/wordprocessingCanvas" xmlns:cx="http://schemas.microsoft.com/office/drawing/2014/chartex" xmlns:cx1="http://schemas.microsoft.com/office/drawing/2015/9/8/chartex" xmlns:cx2="http://schemas.microsoft.com/office/drawing/2015/10/21/chartex" xmlns:cx3="http://schemas.microsoft.com/office/drawing/2016/5/9/chartex" xmlns:cx4="http://schemas.microsoft.com/office/drawing/2016/5/10/chartex" xmlns:cx5="http://schemas.microsoft.com/office/drawing/2016/5/11/chartex" xmlns:cx6="http://schemas.microsoft.com/office/drawing/2016/5/12/chartex" xmlns:cx7="http://schemas.microsoft.com/office/drawing/2016/5/13/chartex" xmlns:cx8="http://schemas.microsoft.com/office/drawing/2016/5/14/chartex" xmlns:mc="http://schemas.openxmlformats.org/markup-compatibility/2006" xmlns:aink="http://schemas.microsoft.com/office/drawing/2016/ink" xmlns:am3d="http://schemas.microsoft.com/office/drawing/2017/model3d" xmlns:o="urn:schemas-microsoft-com:office:office" xmlns:oel="http://schemas.microsoft.com/office/2019/extlst" xmlns:r="http://schemas.openxmlformats.org/officeDocument/2006/relationships" xmlns:m="http://schemas.openxmlformats.org/officeDocument/2006/math" xmlns:v="urn:schemas-microsoft-com:vml" xmlns:wp14="http://schemas.microsoft.com/office/word/2010/wordprocessingDrawing" xmlns:wp="http://schemas.openxmlformats.org/drawingml/2006/wordprocessingDrawing" xmlns:w10="urn:schemas-microsoft-com:office:word" xmlns:w="http://schemas.openxmlformats.org/wordprocessingml/2006/main" xmlns:w14="http://schemas.microsoft.com/office/word/2010/wordml" xmlns:w15="http://schemas.microsoft.com/office/word/2012/wordml" xmlns:w16cex="http://schemas.microsoft.com/office/word/2018/wordml/cex" xmlns:w16cid="http://schemas.microsoft.com/office/word/2016/wordml/cid" xmlns:w16="http://schemas.microsoft.com/office/word/2018/wordml" xmlns:w16sdtdh="http://schemas.microsoft.com/office/word/2020/wordml/sdtdatahash" xmlns:w16se="http://schemas.microsoft.com/office/word/2015/wordml/symex" xmlns:wpg="http://schemas.microsoft.com/office/word/2010/wordprocessingGroup" xmlns:wpi="http://schemas.microsoft.com/office/word/2010/wordprocessingInk" xmlns:wne="http://schemas.microsoft.com/office/word/2006/wordml" xmlns:wps="http://schemas.microsoft.com/office/word/2010/wordprocessingShape" mc:Ignorable="w14 w15 w16se w16cid w16 w16cex w16sdtdh wp14">
   <w:abstractNum w:abstractNumId="0" w15:restartNumberingAfterBreak="0">
     <w:nsid w:val="01C75C6B"/>
     <w:multiLevelType w:val="hybridMultilevel"/>
@@ -2982,35 +2976,35 @@
       </w:rPr>
     </w:lvl>
   </w:abstractNum>
-  <w:num w:numId="1">
+  <w:num w:numId="1" w16cid:durableId="701706262">
     <w:abstractNumId w:val="5"/>
   </w:num>
-  <w:num w:numId="2">
+  <w:num w:numId="2" w16cid:durableId="1554610156">
     <w:abstractNumId w:val="3"/>
   </w:num>
-  <w:num w:numId="3">
+  <w:num w:numId="3" w16cid:durableId="346828303">
     <w:abstractNumId w:val="4"/>
   </w:num>
-  <w:num w:numId="4">
+  <w:num w:numId="4" w16cid:durableId="1980382554">
     <w:abstractNumId w:val="0"/>
   </w:num>
-  <w:num w:numId="5">
+  <w:num w:numId="5" w16cid:durableId="370306729">
     <w:abstractNumId w:val="2"/>
   </w:num>
-  <w:num w:numId="6">
+  <w:num w:numId="6" w16cid:durableId="1843623166">
     <w:abstractNumId w:val="7"/>
   </w:num>
-  <w:num w:numId="7">
+  <w:num w:numId="7" w16cid:durableId="1511985868">
     <w:abstractNumId w:val="1"/>
   </w:num>
-  <w:num w:numId="8">
+  <w:num w:numId="8" w16cid:durableId="1857310744">
     <w:abstractNumId w:val="6"/>
   </w:num>
 </w:numbering>
 </file>
 
 <file path=word/styles.xml><?xml version="1.0" encoding="utf-8"?>
-<w:styles xmlns:mc="http://schemas.openxmlformats.org/markup-compatibility/2006" xmlns:r="http://schemas.openxmlformats.org/officeDocument/2006/relationships" xmlns:w="http://schemas.openxmlformats.org/wordprocessingml/2006/main" xmlns:w14="http://schemas.microsoft.com/office/word/2010/wordml" xmlns:w15="http://schemas.microsoft.com/office/word/2012/wordml" xmlns:w16se="http://schemas.microsoft.com/office/word/2015/wordml/symex" mc:Ignorable="w14 w15 w16se">
+<w:styles xmlns:mc="http://schemas.openxmlformats.org/markup-compatibility/2006" xmlns:r="http://schemas.openxmlformats.org/officeDocument/2006/relationships" xmlns:w="http://schemas.openxmlformats.org/wordprocessingml/2006/main" xmlns:w14="http://schemas.microsoft.com/office/word/2010/wordml" xmlns:w15="http://schemas.microsoft.com/office/word/2012/wordml" xmlns:w16cex="http://schemas.microsoft.com/office/word/2018/wordml/cex" xmlns:w16cid="http://schemas.microsoft.com/office/word/2016/wordml/cid" xmlns:w16="http://schemas.microsoft.com/office/word/2018/wordml" xmlns:w16sdtdh="http://schemas.microsoft.com/office/word/2020/wordml/sdtdatahash" xmlns:w16se="http://schemas.microsoft.com/office/word/2015/wordml/symex" mc:Ignorable="w14 w15 w16se w16cid w16 w16cex w16sdtdh">
   <w:docDefaults>
     <w:rPrDefault>
       <w:rPr>
@@ -3026,7 +3020,7 @@
       </w:pPr>
     </w:pPrDefault>
   </w:docDefaults>
-  <w:latentStyles w:defLockedState="0" w:defUIPriority="99" w:defSemiHidden="0" w:defUnhideWhenUsed="0" w:defQFormat="0" w:count="371">
+  <w:latentStyles w:defLockedState="0" w:defUIPriority="99" w:defSemiHidden="0" w:defUnhideWhenUsed="0" w:defQFormat="0" w:count="376">
     <w:lsdException w:name="Normal" w:uiPriority="0" w:qFormat="1"/>
     <w:lsdException w:name="heading 1" w:uiPriority="9" w:qFormat="1"/>
     <w:lsdException w:name="heading 2" w:semiHidden="1" w:uiPriority="9" w:unhideWhenUsed="1" w:qFormat="1"/>
@@ -3398,6 +3392,11 @@
     <w:lsdException w:name="List Table 5 Dark Accent 6" w:uiPriority="50"/>
     <w:lsdException w:name="List Table 6 Colorful Accent 6" w:uiPriority="51"/>
     <w:lsdException w:name="List Table 7 Colorful Accent 6" w:uiPriority="52"/>
+    <w:lsdException w:name="Mention" w:semiHidden="1" w:unhideWhenUsed="1"/>
+    <w:lsdException w:name="Smart Hyperlink" w:semiHidden="1" w:unhideWhenUsed="1"/>
+    <w:lsdException w:name="Hashtag" w:semiHidden="1" w:unhideWhenUsed="1"/>
+    <w:lsdException w:name="Unresolved Mention" w:semiHidden="1" w:unhideWhenUsed="1"/>
+    <w:lsdException w:name="Smart Link" w:semiHidden="1" w:unhideWhenUsed="1"/>
   </w:latentStyles>
   <w:style w:type="paragraph" w:default="1" w:styleId="Standard">
     <w:name w:val="Normal"/>

</xml_diff>

<commit_message>
Updated Keybindings added Roll and movement
</commit_message>
<xml_diff>
--- a/HomeFudge/Doc/Home Fudge.docx
+++ b/HomeFudge/Doc/Home Fudge.docx
@@ -428,11 +428,9 @@
           <w:tab w:val="left" w:pos="1843"/>
         </w:tabs>
       </w:pPr>
-      <w:proofErr w:type="spellStart"/>
-      <w:r>
-        <w:t>Vw</w:t>
-      </w:r>
-      <w:proofErr w:type="spellEnd"/>
+      <w:r>
+        <w:t>V</w:t>
+      </w:r>
       <w:r>
         <w:tab/>
       </w:r>
@@ -773,7 +771,6 @@
         <w:t>Aim lock (</w:t>
       </w:r>
       <w:proofErr w:type="spellStart"/>
-      <w:proofErr w:type="gramStart"/>
       <w:r>
         <w:t>Gatling</w:t>
       </w:r>
@@ -784,7 +781,6 @@
         <w:t>RocketPod</w:t>
       </w:r>
       <w:proofErr w:type="spellEnd"/>
-      <w:proofErr w:type="gramEnd"/>
       <w:r>
         <w:t>)</w:t>
       </w:r>

</xml_diff>